<commit_message>
1) Updates for SAC -- not finished
</commit_message>
<xml_diff>
--- a/Documentation/Results/PACER/PACER-ICONS2017.docx
+++ b/Documentation/Results/PACER/PACER-ICONS2017.docx
@@ -5,34 +5,16 @@
     <w:p>
       <w:pPr>
         <w:pStyle w:val="papertitle"/>
-        <w:rPr>
-          <w:b/>
-          <w:sz w:val="28"/>
-          <w:szCs w:val="28"/>
-        </w:rPr>
-      </w:pPr>
-      <w:r>
-        <w:rPr>
-          <w:b/>
-          <w:sz w:val="28"/>
-          <w:szCs w:val="28"/>
-        </w:rPr>
+      </w:pPr>
+      <w:r>
         <w:t>PACER</w:t>
       </w:r>
     </w:p>
     <w:p>
       <w:pPr>
         <w:pStyle w:val="papersubtitle"/>
-        <w:rPr>
-          <w:sz w:val="24"/>
-          <w:szCs w:val="24"/>
-        </w:rPr>
-      </w:pPr>
-      <w:r>
-        <w:rPr>
-          <w:sz w:val="24"/>
-          <w:szCs w:val="24"/>
-        </w:rPr>
+      </w:pPr>
+      <w:r>
         <w:t>Peripheral Activity Completion Estimation and Recognition</w:t>
       </w:r>
     </w:p>
@@ -140,12 +122,6 @@
     </w:p>
     <w:p>
       <w:pPr>
-        <w:pStyle w:val="Affiliation"/>
-      </w:pPr>
-    </w:p>
-    <w:p/>
-    <w:p>
-      <w:pPr>
         <w:sectPr>
           <w:type w:val="continuous"/>
           <w:pgSz w:w="12240" w:h="15840" w:code="1"/>
@@ -170,7 +146,13 @@
         <w:t>—</w:t>
       </w:r>
       <w:r>
-        <w:t xml:space="preserve">Embedded peripherals such as memories, sensors and communications interfaces are used to perform a function external to a host microcontroller. The </w:t>
+        <w:t>Em</w:t>
+      </w:r>
+      <w:r>
+        <w:t>bedded peripheral devices</w:t>
+      </w:r>
+      <w:r>
+        <w:t xml:space="preserve"> such as memories, sensors and communications interfaces are used to perform a function external to a host microcontroller. The </w:t>
       </w:r>
       <w:r>
         <w:t>device</w:t>
@@ -253,7 +235,19 @@
         <w:t>Keywords-</w:t>
       </w:r>
       <w:r>
-        <w:t>Embedded Systems; Dynamic Voltage Scaling (DVS); Dynamic Power Management (DPM); low-power; low-energy; wireless sensor node (WSN); energy-aware design.</w:t>
+        <w:t xml:space="preserve">Embedded Systems; Dynamic Voltage Scaling (DVS); Dynamic Power Management (DPM); low-power; low-energy; wireless sensor node (WSN); </w:t>
+      </w:r>
+      <w:r>
+        <w:t xml:space="preserve">timing and performance analysis; </w:t>
+      </w:r>
+      <w:r>
+        <w:t>energy-aware design</w:t>
+      </w:r>
+      <w:r>
+        <w:t>; power aware embedded computing; adaptive embedded systems</w:t>
+      </w:r>
+      <w:r>
+        <w:t>.</w:t>
       </w:r>
     </w:p>
     <w:p>
@@ -281,25 +275,2229 @@
         <w:t xml:space="preserve"> factors affect the resultant cost and size of the system. </w:t>
       </w:r>
       <w:r>
-        <w:t>Peripheral devices external to the microcontroller (MCU) may play a significant role in system-wide energy consumption.</w:t>
+        <w:t xml:space="preserve">Peripheral devices external to the microcontroller (MCU) </w:t>
+      </w:r>
+      <w:r>
+        <w:t xml:space="preserve">such as those shown in </w:t>
+      </w:r>
+      <w:r>
+        <w:fldChar w:fldCharType="begin"/>
+      </w:r>
+      <w:r>
+        <w:instrText xml:space="preserve"> REF _Ref491812291 \h </w:instrText>
+      </w:r>
+      <w:r>
+        <w:fldChar w:fldCharType="separate"/>
+      </w:r>
+      <w:r>
+        <w:t xml:space="preserve">Figure </w:t>
+      </w:r>
+      <w:r>
+        <w:rPr>
+          <w:noProof/>
+        </w:rPr>
+        <w:t>1</w:t>
+      </w:r>
+      <w:r>
+        <w:fldChar w:fldCharType="end"/>
+      </w:r>
+      <w:r>
+        <w:fldChar w:fldCharType="begin"/>
+      </w:r>
+      <w:r>
+        <w:instrText xml:space="preserve"> REF _Ref491520750 \h </w:instrText>
+      </w:r>
+      <w:r>
+        <w:fldChar w:fldCharType="end"/>
+      </w:r>
+      <w:r>
+        <w:t xml:space="preserve"> can</w:t>
+      </w:r>
+      <w:r>
+        <w:t xml:space="preserve"> play a significant role in system-wide energy consumption.</w:t>
+      </w:r>
+      <w:r>
+        <w:t xml:space="preserve"> There are many methods available for decreasing the static power </w:t>
+      </w:r>
+      <w:r>
+        <w:t>usage</w:t>
+      </w:r>
+      <w:r>
+        <w:t xml:space="preserve"> of peripherals</w:t>
+      </w:r>
+      <w:sdt>
+        <w:sdtPr>
+          <w:id w:val="-1927866089"/>
+          <w:citation/>
+        </w:sdtPr>
+        <w:sdtContent>
+          <w:r>
+            <w:fldChar w:fldCharType="begin"/>
+          </w:r>
+          <w:r>
+            <w:instrText xml:space="preserve"> CITATION Bro03 \l 1033 </w:instrText>
+          </w:r>
+          <w:r>
+            <w:fldChar w:fldCharType="separate"/>
+          </w:r>
+          <w:r>
+            <w:rPr>
+              <w:noProof/>
+            </w:rPr>
+            <w:t xml:space="preserve"> </w:t>
+          </w:r>
+          <w:r>
+            <w:rPr>
+              <w:noProof/>
+            </w:rPr>
+            <w:t>[1]</w:t>
+          </w:r>
+          <w:r>
+            <w:fldChar w:fldCharType="end"/>
+          </w:r>
+        </w:sdtContent>
+      </w:sdt>
+      <w:sdt>
+        <w:sdtPr>
+          <w:id w:val="417058023"/>
+          <w:citation/>
+        </w:sdtPr>
+        <w:sdtContent>
+          <w:r>
+            <w:fldChar w:fldCharType="begin"/>
+          </w:r>
+          <w:r>
+            <w:instrText xml:space="preserve"> CITATION Kum08 \l 1033 </w:instrText>
+          </w:r>
+          <w:r>
+            <w:fldChar w:fldCharType="separate"/>
+          </w:r>
+          <w:r>
+            <w:rPr>
+              <w:noProof/>
+            </w:rPr>
+            <w:t xml:space="preserve"> </w:t>
+          </w:r>
+          <w:r>
+            <w:rPr>
+              <w:noProof/>
+            </w:rPr>
+            <w:t>[2]</w:t>
+          </w:r>
+          <w:r>
+            <w:fldChar w:fldCharType="end"/>
+          </w:r>
+        </w:sdtContent>
+      </w:sdt>
+      <w:sdt>
+        <w:sdtPr>
+          <w:id w:val="-825590085"/>
+          <w:citation/>
+        </w:sdtPr>
+        <w:sdtContent>
+          <w:r>
+            <w:fldChar w:fldCharType="begin"/>
+          </w:r>
+          <w:r>
+            <w:instrText xml:space="preserve"> CITATION Dar12 \l 1033 </w:instrText>
+          </w:r>
+          <w:r>
+            <w:fldChar w:fldCharType="separate"/>
+          </w:r>
+          <w:r>
+            <w:rPr>
+              <w:noProof/>
+            </w:rPr>
+            <w:t xml:space="preserve"> </w:t>
+          </w:r>
+          <w:r>
+            <w:rPr>
+              <w:noProof/>
+            </w:rPr>
+            <w:t>[3]</w:t>
+          </w:r>
+          <w:r>
+            <w:fldChar w:fldCharType="end"/>
+          </w:r>
+        </w:sdtContent>
+      </w:sdt>
+      <w:r>
+        <w:t>. PACER decrease</w:t>
+      </w:r>
+      <w:r>
+        <w:t>s</w:t>
+      </w:r>
+      <w:r>
+        <w:t xml:space="preserve"> </w:t>
+      </w:r>
+      <w:r>
+        <w:t xml:space="preserve">dynamic </w:t>
+      </w:r>
+      <w:r>
+        <w:t>power cons</w:t>
+      </w:r>
+      <w:r>
+        <w:t>umption and latency</w:t>
+      </w:r>
+      <w:r>
+        <w:t xml:space="preserve"> by </w:t>
+      </w:r>
+      <w:r>
+        <w:t xml:space="preserve">exploiting </w:t>
+      </w:r>
+      <w:r>
+        <w:t xml:space="preserve">the slack between </w:t>
+      </w:r>
+      <w:r>
+        <w:t>actual v</w:t>
+      </w:r>
+      <w:r>
+        <w:t>ersus</w:t>
+      </w:r>
+      <w:r>
+        <w:t xml:space="preserve"> worst-case </w:t>
+      </w:r>
+      <w:r>
+        <w:t>operation</w:t>
+      </w:r>
+      <w:r>
+        <w:t xml:space="preserve"> time.</w:t>
       </w:r>
     </w:p>
     <w:p>
       <w:pPr>
         <w:pStyle w:val="BodyText"/>
       </w:pPr>
-      <w:r>
-        <w:t>Intra-Op</w:t>
-      </w:r>
-      <w:r>
-        <w:t>eration Dynamic Voltage Scaling</w:t>
+      <w:bookmarkStart w:id="0" w:name="_Ref491520745"/>
+      <w:bookmarkStart w:id="1" w:name="_Ref491520750"/>
+      <w:r>
+        <w:rPr>
+          <w:noProof/>
+        </w:rPr>
+        <w:drawing>
+          <wp:anchor distT="0" distB="0" distL="114300" distR="114300" simplePos="0" relativeHeight="251661824" behindDoc="0" locked="0" layoutInCell="1" allowOverlap="1" wp14:anchorId="66CE99C1">
+            <wp:simplePos x="0" y="0"/>
+            <wp:positionH relativeFrom="margin">
+              <wp:align>right</wp:align>
+            </wp:positionH>
+            <wp:positionV relativeFrom="paragraph">
+              <wp:posOffset>328559</wp:posOffset>
+            </wp:positionV>
+            <wp:extent cx="3086100" cy="1158240"/>
+            <wp:effectExtent l="0" t="0" r="0" b="3810"/>
+            <wp:wrapNone/>
+            <wp:docPr id="9" name="Picture 9"/>
+            <wp:cNvGraphicFramePr>
+              <a:graphicFrameLocks xmlns:a="http://schemas.openxmlformats.org/drawingml/2006/main" noChangeAspect="1"/>
+            </wp:cNvGraphicFramePr>
+            <a:graphic xmlns:a="http://schemas.openxmlformats.org/drawingml/2006/main">
+              <a:graphicData uri="http://schemas.openxmlformats.org/drawingml/2006/picture">
+                <pic:pic xmlns:pic="http://schemas.openxmlformats.org/drawingml/2006/picture">
+                  <pic:nvPicPr>
+                    <pic:cNvPr id="1" name=""/>
+                    <pic:cNvPicPr/>
+                  </pic:nvPicPr>
+                  <pic:blipFill>
+                    <a:blip r:embed="rId6" cstate="print">
+                      <a:extLst>
+                        <a:ext uri="{28A0092B-C50C-407E-A947-70E740481C1C}">
+                          <a14:useLocalDpi xmlns:a14="http://schemas.microsoft.com/office/drawing/2010/main" val="0"/>
+                        </a:ext>
+                      </a:extLst>
+                    </a:blip>
+                    <a:stretch>
+                      <a:fillRect/>
+                    </a:stretch>
+                  </pic:blipFill>
+                  <pic:spPr>
+                    <a:xfrm>
+                      <a:off x="0" y="0"/>
+                      <a:ext cx="3086100" cy="1158240"/>
+                    </a:xfrm>
+                    <a:prstGeom prst="rect">
+                      <a:avLst/>
+                    </a:prstGeom>
+                  </pic:spPr>
+                </pic:pic>
+              </a:graphicData>
+            </a:graphic>
+          </wp:anchor>
+        </w:drawing>
+      </w:r>
+      <w:r>
+        <w:rPr>
+          <w:noProof/>
+        </w:rPr>
+        <mc:AlternateContent>
+          <mc:Choice Requires="wps">
+            <w:drawing>
+              <wp:anchor distT="0" distB="0" distL="114300" distR="114300" simplePos="0" relativeHeight="251663872" behindDoc="0" locked="0" layoutInCell="1" allowOverlap="1" wp14:anchorId="2D16F419" wp14:editId="649F210C">
+                <wp:simplePos x="0" y="0"/>
+                <wp:positionH relativeFrom="margin">
+                  <wp:align>right</wp:align>
+                </wp:positionH>
+                <wp:positionV relativeFrom="paragraph">
+                  <wp:posOffset>1545754</wp:posOffset>
+                </wp:positionV>
+                <wp:extent cx="3086100" cy="148442"/>
+                <wp:effectExtent l="0" t="0" r="0" b="4445"/>
+                <wp:wrapNone/>
+                <wp:docPr id="11" name="Text Box 11"/>
+                <wp:cNvGraphicFramePr/>
+                <a:graphic xmlns:a="http://schemas.openxmlformats.org/drawingml/2006/main">
+                  <a:graphicData uri="http://schemas.microsoft.com/office/word/2010/wordprocessingShape">
+                    <wps:wsp>
+                      <wps:cNvSpPr txBox="1"/>
+                      <wps:spPr>
+                        <a:xfrm>
+                          <a:off x="0" y="0"/>
+                          <a:ext cx="3086100" cy="148442"/>
+                        </a:xfrm>
+                        <a:prstGeom prst="rect">
+                          <a:avLst/>
+                        </a:prstGeom>
+                        <a:solidFill>
+                          <a:prstClr val="white"/>
+                        </a:solidFill>
+                        <a:ln>
+                          <a:noFill/>
+                        </a:ln>
+                      </wps:spPr>
+                      <wps:txbx>
+                        <w:txbxContent>
+                          <w:p>
+                            <w:pPr>
+                              <w:pStyle w:val="Caption"/>
+                              <w:rPr>
+                                <w:noProof/>
+                                <w:spacing w:val="-1"/>
+                                <w:sz w:val="20"/>
+                                <w:szCs w:val="20"/>
+                              </w:rPr>
+                            </w:pPr>
+                            <w:bookmarkStart w:id="2" w:name="_Ref491812291"/>
+                            <w:r>
+                              <w:t xml:space="preserve">Figure </w:t>
+                            </w:r>
+                            <w:fldSimple w:instr=" SEQ Figure \* ARABIC ">
+                              <w:r>
+                                <w:rPr>
+                                  <w:noProof/>
+                                </w:rPr>
+                                <w:t>1</w:t>
+                              </w:r>
+                            </w:fldSimple>
+                            <w:bookmarkEnd w:id="2"/>
+                            <w:r>
+                              <w:t>: System Diagram</w:t>
+                            </w:r>
+                          </w:p>
+                        </w:txbxContent>
+                      </wps:txbx>
+                      <wps:bodyPr rot="0" spcFirstLastPara="0" vertOverflow="overflow" horzOverflow="overflow" vert="horz" wrap="square" lIns="0" tIns="0" rIns="0" bIns="0" numCol="1" spcCol="0" rtlCol="0" fromWordArt="0" anchor="t" anchorCtr="0" forceAA="0" compatLnSpc="1">
+                        <a:prstTxWarp prst="textNoShape">
+                          <a:avLst/>
+                        </a:prstTxWarp>
+                        <a:noAutofit/>
+                      </wps:bodyPr>
+                    </wps:wsp>
+                  </a:graphicData>
+                </a:graphic>
+                <wp14:sizeRelV relativeFrom="margin">
+                  <wp14:pctHeight>0</wp14:pctHeight>
+                </wp14:sizeRelV>
+              </wp:anchor>
+            </w:drawing>
+          </mc:Choice>
+          <mc:Fallback>
+            <w:pict>
+              <v:shapetype w14:anchorId="2D16F419" id="_x0000_t202" coordsize="21600,21600" o:spt="202" path="m,l,21600r21600,l21600,xe">
+                <v:stroke joinstyle="miter"/>
+                <v:path gradientshapeok="t" o:connecttype="rect"/>
+              </v:shapetype>
+              <v:shape id="Text Box 11" o:spid="_x0000_s1026" type="#_x0000_t202" style="position:absolute;left:0;text-align:left;margin-left:191.8pt;margin-top:121.7pt;width:243pt;height:11.7pt;z-index:251663872;visibility:visible;mso-wrap-style:square;mso-height-percent:0;mso-wrap-distance-left:9pt;mso-wrap-distance-top:0;mso-wrap-distance-right:9pt;mso-wrap-distance-bottom:0;mso-position-horizontal:right;mso-position-horizontal-relative:margin;mso-position-vertical:absolute;mso-position-vertical-relative:text;mso-height-percent:0;mso-height-relative:margin;v-text-anchor:top" o:gfxdata="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" stroked="f">
+                <v:textbox inset="0,0,0,0">
+                  <w:txbxContent>
+                    <w:p>
+                      <w:pPr>
+                        <w:pStyle w:val="Caption"/>
+                        <w:rPr>
+                          <w:noProof/>
+                          <w:spacing w:val="-1"/>
+                          <w:sz w:val="20"/>
+                          <w:szCs w:val="20"/>
+                        </w:rPr>
+                      </w:pPr>
+                      <w:bookmarkStart w:id="3" w:name="_Ref491812291"/>
+                      <w:r>
+                        <w:t xml:space="preserve">Figure </w:t>
+                      </w:r>
+                      <w:fldSimple w:instr=" SEQ Figure \* ARABIC ">
+                        <w:r>
+                          <w:rPr>
+                            <w:noProof/>
+                          </w:rPr>
+                          <w:t>1</w:t>
+                        </w:r>
+                      </w:fldSimple>
+                      <w:bookmarkEnd w:id="3"/>
+                      <w:r>
+                        <w:t>: System Diagram</w:t>
+                      </w:r>
+                    </w:p>
+                  </w:txbxContent>
+                </v:textbox>
+                <w10:wrap anchorx="margin"/>
+              </v:shape>
+            </w:pict>
+          </mc:Fallback>
+        </mc:AlternateContent>
+      </w:r>
+      <w:bookmarkEnd w:id="0"/>
+      <w:bookmarkEnd w:id="1"/>
+      <w:r>
+        <w:t xml:space="preserve">Device </w:t>
+      </w:r>
+      <w:r>
+        <w:t xml:space="preserve">manufacturers </w:t>
+      </w:r>
+      <w:r>
+        <w:t>derive and specify</w:t>
+      </w:r>
+      <w:r>
+        <w:t xml:space="preserve"> </w:t>
+      </w:r>
+      <w:r>
+        <w:t xml:space="preserve">the </w:t>
+      </w:r>
+      <w:r>
+        <w:t xml:space="preserve">worst-case </w:t>
+      </w:r>
+      <w:r>
+        <w:t xml:space="preserve">operation </w:t>
+      </w:r>
+      <w:r>
+        <w:t xml:space="preserve">duration by </w:t>
+      </w:r>
+      <w:r>
+        <w:t xml:space="preserve">summing </w:t>
+      </w:r>
+      <w:r>
+        <w:t xml:space="preserve">exacerbating </w:t>
+      </w:r>
+      <w:r>
+        <w:t xml:space="preserve">factors </w:t>
+      </w:r>
+      <w:r>
+        <w:t xml:space="preserve">including </w:t>
+      </w:r>
+      <w:r>
+        <w:t xml:space="preserve">age, </w:t>
+      </w:r>
+      <w:r>
+        <w:t>temperature</w:t>
+      </w:r>
+      <w:r>
+        <w:t xml:space="preserve"> and voltage</w:t>
+      </w:r>
+      <w:r>
+        <w:t xml:space="preserve">. </w:t>
+      </w:r>
+      <w:r>
+        <w:t>Using</w:t>
+      </w:r>
+      <w:bookmarkStart w:id="4" w:name="_GoBack"/>
+      <w:bookmarkEnd w:id="4"/>
+      <w:r>
+        <w:t xml:space="preserve"> the worst-case </w:t>
+      </w:r>
+      <w:r>
+        <w:t>operation</w:t>
+      </w:r>
+      <w:r>
+        <w:t xml:space="preserve"> time as a naïve guideline, the energy consumption of a given operation is characterized by </w:t>
+      </w:r>
+      <w:r>
+        <w:fldChar w:fldCharType="begin"/>
+      </w:r>
+      <w:r>
+        <w:instrText xml:space="preserve"> REF _Ref491808306 \h </w:instrText>
+      </w:r>
+      <w:r>
+        <w:fldChar w:fldCharType="separate"/>
+      </w:r>
+      <w:r>
+        <w:t>(</w:t>
+      </w:r>
+      <w:r>
+        <w:rPr>
+          <w:noProof/>
+        </w:rPr>
+        <w:t>1</w:t>
+      </w:r>
+      <w:r>
+        <w:rPr>
+          <w:noProof/>
+        </w:rPr>
+        <w:t>)</w:t>
+      </w:r>
+      <w:r>
+        <w:fldChar w:fldCharType="end"/>
+      </w:r>
+      <w:r>
+        <w:t>.</w:t>
+      </w:r>
+    </w:p>
+    <w:tbl>
+      <w:tblPr>
+        <w:tblStyle w:val="TableGrid"/>
+        <w:tblW w:w="5000" w:type="pct"/>
+        <w:tblBorders>
+          <w:top w:val="none" w:sz="0" w:space="0" w:color="auto"/>
+          <w:left w:val="none" w:sz="0" w:space="0" w:color="auto"/>
+          <w:bottom w:val="none" w:sz="0" w:space="0" w:color="auto"/>
+          <w:right w:val="none" w:sz="0" w:space="0" w:color="auto"/>
+          <w:insideH w:val="none" w:sz="0" w:space="0" w:color="auto"/>
+          <w:insideV w:val="none" w:sz="0" w:space="0" w:color="auto"/>
+        </w:tblBorders>
+        <w:tblCellMar>
+          <w:left w:w="0" w:type="dxa"/>
+          <w:right w:w="0" w:type="dxa"/>
+        </w:tblCellMar>
+        <w:tblLook w:val="04A0" w:firstRow="1" w:lastRow="0" w:firstColumn="1" w:lastColumn="0" w:noHBand="0" w:noVBand="1"/>
+      </w:tblPr>
+      <w:tblGrid>
+        <w:gridCol w:w="4629"/>
+        <w:gridCol w:w="231"/>
+      </w:tblGrid>
+      <w:tr>
+        <w:tc>
+          <w:tcPr>
+            <w:tcW w:w="4762" w:type="pct"/>
+            <w:vAlign w:val="center"/>
+          </w:tcPr>
+          <w:p>
+            <w:pPr>
+              <w:pStyle w:val="BodyText"/>
+              <w:spacing w:line="240" w:lineRule="auto"/>
+              <w:ind w:firstLine="0"/>
+              <w:jc w:val="center"/>
+              <w:rPr>
+                <w:i/>
+              </w:rPr>
+            </w:pPr>
+            <m:oMathPara>
+              <m:oMath>
+                <m:sSub>
+                  <m:sSubPr>
+                    <m:ctrlPr>
+                      <w:rPr>
+                        <w:rFonts w:ascii="Cambria Math" w:eastAsia="MS Mincho" w:hAnsi="Cambria Math"/>
+                        <w:i/>
+                      </w:rPr>
+                    </m:ctrlPr>
+                  </m:sSubPr>
+                  <m:e>
+                    <m:r>
+                      <w:rPr>
+                        <w:rFonts w:ascii="Cambria Math" w:eastAsia="MS Mincho" w:hAnsi="Cambria Math"/>
+                      </w:rPr>
+                      <m:t>E</m:t>
+                    </m:r>
+                  </m:e>
+                  <m:sub>
+                    <m:r>
+                      <w:rPr>
+                        <w:rFonts w:ascii="Cambria Math" w:eastAsia="MS Mincho" w:hAnsi="Cambria Math"/>
+                      </w:rPr>
+                      <m:t>op</m:t>
+                    </m:r>
+                  </m:sub>
+                </m:sSub>
+                <m:r>
+                  <w:rPr>
+                    <w:rFonts w:ascii="Cambria Math" w:eastAsia="MS Mincho" w:hAnsi="Cambria Math"/>
+                  </w:rPr>
+                  <m:t>=</m:t>
+                </m:r>
+                <m:nary>
+                  <m:naryPr>
+                    <m:limLoc m:val="subSup"/>
+                    <m:ctrlPr>
+                      <w:rPr>
+                        <w:rFonts w:ascii="Cambria Math" w:eastAsia="MS Mincho" w:hAnsi="Cambria Math"/>
+                        <w:i/>
+                      </w:rPr>
+                    </m:ctrlPr>
+                  </m:naryPr>
+                  <m:sub>
+                    <m:r>
+                      <w:rPr>
+                        <w:rFonts w:ascii="Cambria Math" w:eastAsia="MS Mincho" w:hAnsi="Cambria Math"/>
+                      </w:rPr>
+                      <m:t>0</m:t>
+                    </m:r>
+                  </m:sub>
+                  <m:sup>
+                    <m:sSub>
+                      <m:sSubPr>
+                        <m:ctrlPr>
+                          <w:rPr>
+                            <w:rFonts w:ascii="Cambria Math" w:eastAsia="MS Mincho" w:hAnsi="Cambria Math"/>
+                            <w:i/>
+                          </w:rPr>
+                        </m:ctrlPr>
+                      </m:sSubPr>
+                      <m:e>
+                        <m:r>
+                          <w:rPr>
+                            <w:rFonts w:ascii="Cambria Math" w:eastAsia="MS Mincho" w:hAnsi="Cambria Math"/>
+                          </w:rPr>
+                          <m:t>t</m:t>
+                        </m:r>
+                      </m:e>
+                      <m:sub>
+                        <m:r>
+                          <w:rPr>
+                            <w:rFonts w:ascii="Cambria Math" w:eastAsia="MS Mincho" w:hAnsi="Cambria Math"/>
+                          </w:rPr>
+                          <m:t>op</m:t>
+                        </m:r>
+                      </m:sub>
+                    </m:sSub>
+                  </m:sup>
+                  <m:e>
+                    <m:sSub>
+                      <m:sSubPr>
+                        <m:ctrlPr>
+                          <w:rPr>
+                            <w:rFonts w:ascii="Cambria Math" w:eastAsia="MS Mincho" w:hAnsi="Cambria Math"/>
+                            <w:i/>
+                          </w:rPr>
+                        </m:ctrlPr>
+                      </m:sSubPr>
+                      <m:e>
+                        <m:r>
+                          <w:rPr>
+                            <w:rFonts w:ascii="Cambria Math" w:eastAsia="MS Mincho" w:hAnsi="Cambria Math"/>
+                          </w:rPr>
+                          <m:t>P</m:t>
+                        </m:r>
+                      </m:e>
+                      <m:sub>
+                        <m:r>
+                          <w:rPr>
+                            <w:rFonts w:ascii="Cambria Math" w:eastAsia="MS Mincho" w:hAnsi="Cambria Math"/>
+                          </w:rPr>
+                          <m:t>op</m:t>
+                        </m:r>
+                      </m:sub>
+                    </m:sSub>
+                    <m:r>
+                      <w:rPr>
+                        <w:rFonts w:ascii="Cambria Math" w:eastAsia="MS Mincho" w:hAnsi="Cambria Math"/>
+                      </w:rPr>
+                      <m:t>(t)</m:t>
+                    </m:r>
+                    <m:r>
+                      <w:rPr>
+                        <w:rFonts w:ascii="Cambria Math" w:eastAsia="MS Mincho" w:hAnsi="Cambria Math"/>
+                      </w:rPr>
+                      <m:t>dt</m:t>
+                    </m:r>
+                  </m:e>
+                </m:nary>
+                <m:r>
+                  <w:rPr>
+                    <w:rFonts w:ascii="Cambria Math" w:hAnsi="Cambria Math"/>
+                  </w:rPr>
+                  <m:t>+</m:t>
+                </m:r>
+                <m:nary>
+                  <m:naryPr>
+                    <m:limLoc m:val="subSup"/>
+                    <m:ctrlPr>
+                      <w:rPr>
+                        <w:rFonts w:ascii="Cambria Math" w:eastAsia="MS Mincho" w:hAnsi="Cambria Math"/>
+                        <w:i/>
+                      </w:rPr>
+                    </m:ctrlPr>
+                  </m:naryPr>
+                  <m:sub>
+                    <m:sSub>
+                      <m:sSubPr>
+                        <m:ctrlPr>
+                          <w:rPr>
+                            <w:rFonts w:ascii="Cambria Math" w:eastAsia="MS Mincho" w:hAnsi="Cambria Math"/>
+                            <w:i/>
+                          </w:rPr>
+                        </m:ctrlPr>
+                      </m:sSubPr>
+                      <m:e>
+                        <m:r>
+                          <w:rPr>
+                            <w:rFonts w:ascii="Cambria Math" w:eastAsia="MS Mincho" w:hAnsi="Cambria Math"/>
+                          </w:rPr>
+                          <m:t>t</m:t>
+                        </m:r>
+                      </m:e>
+                      <m:sub>
+                        <m:r>
+                          <w:rPr>
+                            <w:rFonts w:ascii="Cambria Math" w:eastAsia="MS Mincho" w:hAnsi="Cambria Math"/>
+                          </w:rPr>
+                          <m:t>op</m:t>
+                        </m:r>
+                      </m:sub>
+                    </m:sSub>
+                  </m:sub>
+                  <m:sup>
+                    <m:sSub>
+                      <m:sSubPr>
+                        <m:ctrlPr>
+                          <w:rPr>
+                            <w:rFonts w:ascii="Cambria Math" w:eastAsia="MS Mincho" w:hAnsi="Cambria Math"/>
+                            <w:i/>
+                          </w:rPr>
+                        </m:ctrlPr>
+                      </m:sSubPr>
+                      <m:e>
+                        <m:r>
+                          <w:rPr>
+                            <w:rFonts w:ascii="Cambria Math" w:eastAsia="MS Mincho" w:hAnsi="Cambria Math"/>
+                          </w:rPr>
+                          <m:t>t</m:t>
+                        </m:r>
+                      </m:e>
+                      <m:sub>
+                        <m:r>
+                          <w:rPr>
+                            <w:rFonts w:ascii="Cambria Math" w:eastAsia="MS Mincho" w:hAnsi="Cambria Math"/>
+                          </w:rPr>
+                          <m:t>slack</m:t>
+                        </m:r>
+                      </m:sub>
+                    </m:sSub>
+                  </m:sup>
+                  <m:e>
+                    <m:sSub>
+                      <m:sSubPr>
+                        <m:ctrlPr>
+                          <w:rPr>
+                            <w:rFonts w:ascii="Cambria Math" w:eastAsia="MS Mincho" w:hAnsi="Cambria Math"/>
+                            <w:i/>
+                          </w:rPr>
+                        </m:ctrlPr>
+                      </m:sSubPr>
+                      <m:e>
+                        <m:r>
+                          <w:rPr>
+                            <w:rFonts w:ascii="Cambria Math" w:eastAsia="MS Mincho" w:hAnsi="Cambria Math"/>
+                          </w:rPr>
+                          <m:t>P</m:t>
+                        </m:r>
+                      </m:e>
+                      <m:sub>
+                        <m:r>
+                          <w:rPr>
+                            <w:rFonts w:ascii="Cambria Math" w:eastAsia="MS Mincho" w:hAnsi="Cambria Math"/>
+                          </w:rPr>
+                          <m:t>slack</m:t>
+                        </m:r>
+                      </m:sub>
+                    </m:sSub>
+                    <m:r>
+                      <w:rPr>
+                        <w:rFonts w:ascii="Cambria Math" w:eastAsia="MS Mincho" w:hAnsi="Cambria Math"/>
+                      </w:rPr>
+                      <m:t>(t)dt</m:t>
+                    </m:r>
+                  </m:e>
+                </m:nary>
+              </m:oMath>
+            </m:oMathPara>
+          </w:p>
+        </w:tc>
+        <w:tc>
+          <w:tcPr>
+            <w:tcW w:w="238" w:type="pct"/>
+            <w:vAlign w:val="center"/>
+          </w:tcPr>
+          <w:p>
+            <w:pPr>
+              <w:pStyle w:val="BodyText"/>
+              <w:spacing w:line="240" w:lineRule="auto"/>
+              <w:ind w:firstLine="0"/>
+              <w:jc w:val="center"/>
+            </w:pPr>
+            <w:bookmarkStart w:id="5" w:name="_Ref491808306"/>
+            <w:r>
+              <w:t>(</w:t>
+            </w:r>
+            <w:r>
+              <w:fldChar w:fldCharType="begin"/>
+            </w:r>
+            <w:r>
+              <w:instrText xml:space="preserve"> SEQ Equation \* ARABIC </w:instrText>
+            </w:r>
+            <w:r>
+              <w:fldChar w:fldCharType="separate"/>
+            </w:r>
+            <w:r>
+              <w:rPr>
+                <w:noProof/>
+              </w:rPr>
+              <w:t>1</w:t>
+            </w:r>
+            <w:r>
+              <w:rPr>
+                <w:noProof/>
+              </w:rPr>
+              <w:fldChar w:fldCharType="end"/>
+            </w:r>
+            <w:r>
+              <w:rPr>
+                <w:noProof/>
+              </w:rPr>
+              <w:t>)</w:t>
+            </w:r>
+            <w:bookmarkEnd w:id="5"/>
+          </w:p>
+        </w:tc>
+      </w:tr>
+    </w:tbl>
+    <w:p>
+      <w:pPr>
+        <w:pStyle w:val="BodyText"/>
+      </w:pPr>
+      <w:r>
+        <w:t>Where</w:t>
+      </w:r>
+      <w:r>
+        <w:t xml:space="preserve"> </w:t>
+      </w:r>
+      <m:oMath>
+        <m:sSub>
+          <m:sSubPr>
+            <m:ctrlPr>
+              <w:rPr>
+                <w:rFonts w:ascii="Cambria Math" w:eastAsia="MS Mincho" w:hAnsi="Cambria Math"/>
+                <w:i/>
+              </w:rPr>
+            </m:ctrlPr>
+          </m:sSubPr>
+          <m:e>
+            <m:r>
+              <w:rPr>
+                <w:rFonts w:ascii="Cambria Math" w:eastAsia="MS Mincho" w:hAnsi="Cambria Math"/>
+              </w:rPr>
+              <m:t>t</m:t>
+            </m:r>
+          </m:e>
+          <m:sub>
+            <m:r>
+              <w:rPr>
+                <w:rFonts w:ascii="Cambria Math" w:eastAsia="MS Mincho" w:hAnsi="Cambria Math"/>
+              </w:rPr>
+              <m:t>op</m:t>
+            </m:r>
+          </m:sub>
+        </m:sSub>
+      </m:oMath>
+      <w:r>
+        <w:t xml:space="preserve"> and</w:t>
+      </w:r>
+      <w:r>
+        <w:t xml:space="preserve"> </w:t>
+      </w:r>
+      <m:oMath>
+        <m:sSub>
+          <m:sSubPr>
+            <m:ctrlPr>
+              <w:rPr>
+                <w:rFonts w:ascii="Cambria Math" w:eastAsia="MS Mincho" w:hAnsi="Cambria Math"/>
+                <w:i/>
+              </w:rPr>
+            </m:ctrlPr>
+          </m:sSubPr>
+          <m:e>
+            <m:r>
+              <w:rPr>
+                <w:rFonts w:ascii="Cambria Math" w:eastAsia="MS Mincho" w:hAnsi="Cambria Math"/>
+              </w:rPr>
+              <m:t>P</m:t>
+            </m:r>
+          </m:e>
+          <m:sub>
+            <m:r>
+              <w:rPr>
+                <w:rFonts w:ascii="Cambria Math" w:eastAsia="MS Mincho" w:hAnsi="Cambria Math"/>
+              </w:rPr>
+              <m:t>op</m:t>
+            </m:r>
+          </m:sub>
+        </m:sSub>
+      </m:oMath>
+      <w:r>
+        <w:t xml:space="preserve"> are the time and power comprising the actual operation while </w:t>
+      </w:r>
+      <m:oMath>
+        <m:sSub>
+          <m:sSubPr>
+            <m:ctrlPr>
+              <w:rPr>
+                <w:rFonts w:ascii="Cambria Math" w:eastAsia="MS Mincho" w:hAnsi="Cambria Math"/>
+                <w:i/>
+              </w:rPr>
+            </m:ctrlPr>
+          </m:sSubPr>
+          <m:e>
+            <m:r>
+              <w:rPr>
+                <w:rFonts w:ascii="Cambria Math" w:eastAsia="MS Mincho" w:hAnsi="Cambria Math"/>
+              </w:rPr>
+              <m:t>t</m:t>
+            </m:r>
+          </m:e>
+          <m:sub>
+            <m:r>
+              <w:rPr>
+                <w:rFonts w:ascii="Cambria Math" w:eastAsia="MS Mincho" w:hAnsi="Cambria Math"/>
+              </w:rPr>
+              <m:t>slack</m:t>
+            </m:r>
+          </m:sub>
+        </m:sSub>
+      </m:oMath>
+      <w:r>
+        <w:t xml:space="preserve"> and </w:t>
+      </w:r>
+      <m:oMath>
+        <m:sSub>
+          <m:sSubPr>
+            <m:ctrlPr>
+              <w:rPr>
+                <w:rFonts w:ascii="Cambria Math" w:eastAsia="MS Mincho" w:hAnsi="Cambria Math"/>
+                <w:i/>
+              </w:rPr>
+            </m:ctrlPr>
+          </m:sSubPr>
+          <m:e>
+            <m:r>
+              <w:rPr>
+                <w:rFonts w:ascii="Cambria Math" w:eastAsia="MS Mincho" w:hAnsi="Cambria Math"/>
+              </w:rPr>
+              <m:t>P</m:t>
+            </m:r>
+          </m:e>
+          <m:sub>
+            <m:r>
+              <w:rPr>
+                <w:rFonts w:ascii="Cambria Math" w:eastAsia="MS Mincho" w:hAnsi="Cambria Math"/>
+              </w:rPr>
+              <m:t>slack</m:t>
+            </m:r>
+          </m:sub>
+        </m:sSub>
+      </m:oMath>
+      <w:r>
+        <w:t xml:space="preserve"> are the time and power comprising the period between operation completion and the worst-case execution time.</w:t>
+      </w:r>
+    </w:p>
+    <w:p>
+      <w:pPr>
+        <w:pStyle w:val="BodyText"/>
+      </w:pPr>
+      <w:r>
+        <w:t xml:space="preserve">Most peripheral devices provide a mechanism for signaling that operations completed earlier than the maximum. </w:t>
+      </w:r>
+      <w:r>
+        <w:t xml:space="preserve">However, </w:t>
+      </w:r>
+      <w:r>
+        <w:t xml:space="preserve">using </w:t>
+      </w:r>
+      <w:r>
+        <w:t xml:space="preserve">these mechanisms </w:t>
+      </w:r>
+      <w:r>
+        <w:t>result</w:t>
+      </w:r>
+      <w:r>
+        <w:t>s</w:t>
+      </w:r>
+      <w:r>
+        <w:t xml:space="preserve"> in sub-optimal </w:t>
+      </w:r>
+      <w:r>
+        <w:t xml:space="preserve">power </w:t>
+      </w:r>
+      <w:r>
+        <w:t xml:space="preserve">performance. For example, a common method of detecting write completion on external non-volatile memory relies on polling a status register. Performing this method has the following </w:t>
+      </w:r>
+      <w:r>
+        <w:t xml:space="preserve">power and energy </w:t>
+      </w:r>
+      <w:r>
+        <w:t>consequences:</w:t>
+      </w:r>
+    </w:p>
+    <w:tbl>
+      <w:tblPr>
+        <w:tblStyle w:val="TableGrid"/>
+        <w:tblW w:w="5000" w:type="pct"/>
+        <w:tblBorders>
+          <w:top w:val="none" w:sz="0" w:space="0" w:color="auto"/>
+          <w:left w:val="none" w:sz="0" w:space="0" w:color="auto"/>
+          <w:bottom w:val="none" w:sz="0" w:space="0" w:color="auto"/>
+          <w:right w:val="none" w:sz="0" w:space="0" w:color="auto"/>
+          <w:insideH w:val="none" w:sz="0" w:space="0" w:color="auto"/>
+          <w:insideV w:val="none" w:sz="0" w:space="0" w:color="auto"/>
+        </w:tblBorders>
+        <w:tblCellMar>
+          <w:left w:w="0" w:type="dxa"/>
+          <w:right w:w="0" w:type="dxa"/>
+        </w:tblCellMar>
+        <w:tblLook w:val="04A0" w:firstRow="1" w:lastRow="0" w:firstColumn="1" w:lastColumn="0" w:noHBand="0" w:noVBand="1"/>
+      </w:tblPr>
+      <w:tblGrid>
+        <w:gridCol w:w="4629"/>
+        <w:gridCol w:w="231"/>
+      </w:tblGrid>
+      <w:tr>
+        <w:tc>
+          <w:tcPr>
+            <w:tcW w:w="4762" w:type="pct"/>
+            <w:vAlign w:val="center"/>
+          </w:tcPr>
+          <w:p>
+            <w:pPr>
+              <w:pStyle w:val="BodyText"/>
+              <w:spacing w:line="240" w:lineRule="auto"/>
+              <w:ind w:firstLine="0"/>
+              <w:jc w:val="center"/>
+              <w:rPr>
+                <w:i/>
+              </w:rPr>
+            </w:pPr>
+            <m:oMathPara>
+              <m:oMath>
+                <m:sSub>
+                  <m:sSubPr>
+                    <m:ctrlPr>
+                      <w:rPr>
+                        <w:rFonts w:ascii="Cambria Math" w:eastAsia="MS Mincho" w:hAnsi="Cambria Math"/>
+                        <w:i/>
+                      </w:rPr>
+                    </m:ctrlPr>
+                  </m:sSubPr>
+                  <m:e>
+                    <m:r>
+                      <w:rPr>
+                        <w:rFonts w:ascii="Cambria Math" w:eastAsia="MS Mincho" w:hAnsi="Cambria Math"/>
+                      </w:rPr>
+                      <m:t>P</m:t>
+                    </m:r>
+                  </m:e>
+                  <m:sub>
+                    <m:r>
+                      <w:rPr>
+                        <w:rFonts w:ascii="Cambria Math" w:eastAsia="MS Mincho" w:hAnsi="Cambria Math"/>
+                      </w:rPr>
+                      <m:t>overhead</m:t>
+                    </m:r>
+                  </m:sub>
+                </m:sSub>
+                <m:r>
+                  <w:rPr>
+                    <w:rFonts w:ascii="Cambria Math" w:eastAsia="MS Mincho" w:hAnsi="Cambria Math"/>
+                  </w:rPr>
+                  <m:t>=</m:t>
+                </m:r>
+                <m:sSub>
+                  <m:sSubPr>
+                    <m:ctrlPr>
+                      <w:rPr>
+                        <w:rFonts w:ascii="Cambria Math" w:hAnsi="Cambria Math"/>
+                        <w:i/>
+                      </w:rPr>
+                    </m:ctrlPr>
+                  </m:sSubPr>
+                  <m:e>
+                    <m:r>
+                      <w:rPr>
+                        <w:rFonts w:ascii="Cambria Math" w:hAnsi="Cambria Math"/>
+                      </w:rPr>
+                      <m:t>P</m:t>
+                    </m:r>
+                  </m:e>
+                  <m:sub>
+                    <m:r>
+                      <w:rPr>
+                        <w:rFonts w:ascii="Cambria Math" w:hAnsi="Cambria Math"/>
+                      </w:rPr>
+                      <m:t>MCU</m:t>
+                    </m:r>
+                  </m:sub>
+                </m:sSub>
+                <m:r>
+                  <w:rPr>
+                    <w:rFonts w:ascii="Cambria Math" w:hAnsi="Cambria Math"/>
+                  </w:rPr>
+                  <m:t>+</m:t>
+                </m:r>
+                <m:sSub>
+                  <m:sSubPr>
+                    <m:ctrlPr>
+                      <w:rPr>
+                        <w:rFonts w:ascii="Cambria Math" w:hAnsi="Cambria Math"/>
+                        <w:i/>
+                      </w:rPr>
+                    </m:ctrlPr>
+                  </m:sSubPr>
+                  <m:e>
+                    <m:r>
+                      <w:rPr>
+                        <w:rFonts w:ascii="Cambria Math" w:hAnsi="Cambria Math"/>
+                      </w:rPr>
+                      <m:t>P</m:t>
+                    </m:r>
+                  </m:e>
+                  <m:sub>
+                    <m:r>
+                      <w:rPr>
+                        <w:rFonts w:ascii="Cambria Math" w:hAnsi="Cambria Math"/>
+                      </w:rPr>
+                      <m:t>MCD</m:t>
+                    </m:r>
+                  </m:sub>
+                </m:sSub>
+                <m:r>
+                  <w:rPr>
+                    <w:rFonts w:ascii="Cambria Math" w:hAnsi="Cambria Math"/>
+                  </w:rPr>
+                  <m:t>+</m:t>
+                </m:r>
+                <m:sSub>
+                  <m:sSubPr>
+                    <m:ctrlPr>
+                      <w:rPr>
+                        <w:rFonts w:ascii="Cambria Math" w:hAnsi="Cambria Math"/>
+                        <w:i/>
+                      </w:rPr>
+                    </m:ctrlPr>
+                  </m:sSubPr>
+                  <m:e>
+                    <m:r>
+                      <w:rPr>
+                        <w:rFonts w:ascii="Cambria Math" w:hAnsi="Cambria Math"/>
+                      </w:rPr>
+                      <m:t>P</m:t>
+                    </m:r>
+                  </m:e>
+                  <m:sub>
+                    <m:r>
+                      <w:rPr>
+                        <w:rFonts w:ascii="Cambria Math" w:hAnsi="Cambria Math"/>
+                      </w:rPr>
+                      <m:t>Comm</m:t>
+                    </m:r>
+                  </m:sub>
+                </m:sSub>
+                <m:r>
+                  <w:rPr>
+                    <w:rFonts w:ascii="Cambria Math" w:hAnsi="Cambria Math"/>
+                  </w:rPr>
+                  <m:t>+</m:t>
+                </m:r>
+                <m:sSub>
+                  <m:sSubPr>
+                    <m:ctrlPr>
+                      <w:rPr>
+                        <w:rFonts w:ascii="Cambria Math" w:hAnsi="Cambria Math"/>
+                        <w:i/>
+                      </w:rPr>
+                    </m:ctrlPr>
+                  </m:sSubPr>
+                  <m:e>
+                    <m:r>
+                      <w:rPr>
+                        <w:rFonts w:ascii="Cambria Math" w:hAnsi="Cambria Math"/>
+                      </w:rPr>
+                      <m:t>P</m:t>
+                    </m:r>
+                  </m:e>
+                  <m:sub>
+                    <m:r>
+                      <w:rPr>
+                        <w:rFonts w:ascii="Cambria Math" w:hAnsi="Cambria Math"/>
+                      </w:rPr>
+                      <m:t>Match</m:t>
+                    </m:r>
+                  </m:sub>
+                </m:sSub>
+                <m:r>
+                  <w:rPr>
+                    <w:rFonts w:ascii="Cambria Math" w:hAnsi="Cambria Math"/>
+                  </w:rPr>
+                  <m:t>+</m:t>
+                </m:r>
+                <m:sSub>
+                  <m:sSubPr>
+                    <m:ctrlPr>
+                      <w:rPr>
+                        <w:rFonts w:ascii="Cambria Math" w:hAnsi="Cambria Math"/>
+                        <w:i/>
+                      </w:rPr>
+                    </m:ctrlPr>
+                  </m:sSubPr>
+                  <m:e>
+                    <m:r>
+                      <w:rPr>
+                        <w:rFonts w:ascii="Cambria Math" w:hAnsi="Cambria Math"/>
+                      </w:rPr>
+                      <m:t>P</m:t>
+                    </m:r>
+                  </m:e>
+                  <m:sub>
+                    <m:r>
+                      <w:rPr>
+                        <w:rFonts w:ascii="Cambria Math" w:hAnsi="Cambria Math"/>
+                      </w:rPr>
+                      <m:t>Dev</m:t>
+                    </m:r>
+                  </m:sub>
+                </m:sSub>
+              </m:oMath>
+            </m:oMathPara>
+          </w:p>
+        </w:tc>
+        <w:tc>
+          <w:tcPr>
+            <w:tcW w:w="238" w:type="pct"/>
+            <w:vAlign w:val="center"/>
+          </w:tcPr>
+          <w:p>
+            <w:pPr>
+              <w:pStyle w:val="BodyText"/>
+              <w:spacing w:line="240" w:lineRule="auto"/>
+              <w:ind w:firstLine="0"/>
+              <w:jc w:val="center"/>
+            </w:pPr>
+            <w:r>
+              <w:t>(</w:t>
+            </w:r>
+            <w:fldSimple w:instr=" SEQ Equation \* ARABIC ">
+              <w:r>
+                <w:rPr>
+                  <w:noProof/>
+                </w:rPr>
+                <w:t>2</w:t>
+              </w:r>
+            </w:fldSimple>
+            <w:r>
+              <w:rPr>
+                <w:noProof/>
+              </w:rPr>
+              <w:t>)</w:t>
+            </w:r>
+          </w:p>
+        </w:tc>
+      </w:tr>
+      <w:tr>
+        <w:tc>
+          <w:tcPr>
+            <w:tcW w:w="4762" w:type="pct"/>
+            <w:vAlign w:val="center"/>
+          </w:tcPr>
+          <w:p>
+            <w:pPr>
+              <w:pStyle w:val="BodyText"/>
+              <w:spacing w:line="240" w:lineRule="auto"/>
+              <w:ind w:firstLine="0"/>
+              <w:jc w:val="center"/>
+              <w:rPr>
+                <w:i/>
+              </w:rPr>
+            </w:pPr>
+            <m:oMathPara>
+              <m:oMath>
+                <m:sSub>
+                  <m:sSubPr>
+                    <m:ctrlPr>
+                      <w:rPr>
+                        <w:rFonts w:ascii="Cambria Math" w:eastAsia="MS Mincho" w:hAnsi="Cambria Math"/>
+                        <w:i/>
+                      </w:rPr>
+                    </m:ctrlPr>
+                  </m:sSubPr>
+                  <m:e>
+                    <m:r>
+                      <w:rPr>
+                        <w:rFonts w:ascii="Cambria Math" w:eastAsia="MS Mincho" w:hAnsi="Cambria Math"/>
+                      </w:rPr>
+                      <m:t>E</m:t>
+                    </m:r>
+                  </m:e>
+                  <m:sub>
+                    <m:r>
+                      <w:rPr>
+                        <w:rFonts w:ascii="Cambria Math" w:eastAsia="MS Mincho" w:hAnsi="Cambria Math"/>
+                      </w:rPr>
+                      <m:t>op</m:t>
+                    </m:r>
+                  </m:sub>
+                </m:sSub>
+                <m:r>
+                  <w:rPr>
+                    <w:rFonts w:ascii="Cambria Math" w:eastAsia="MS Mincho" w:hAnsi="Cambria Math"/>
+                  </w:rPr>
+                  <m:t>=</m:t>
+                </m:r>
+                <m:nary>
+                  <m:naryPr>
+                    <m:limLoc m:val="subSup"/>
+                    <m:ctrlPr>
+                      <w:rPr>
+                        <w:rFonts w:ascii="Cambria Math" w:eastAsia="MS Mincho" w:hAnsi="Cambria Math"/>
+                        <w:i/>
+                      </w:rPr>
+                    </m:ctrlPr>
+                  </m:naryPr>
+                  <m:sub>
+                    <m:r>
+                      <w:rPr>
+                        <w:rFonts w:ascii="Cambria Math" w:eastAsia="MS Mincho" w:hAnsi="Cambria Math"/>
+                      </w:rPr>
+                      <m:t>0</m:t>
+                    </m:r>
+                  </m:sub>
+                  <m:sup>
+                    <m:sSub>
+                      <m:sSubPr>
+                        <m:ctrlPr>
+                          <w:rPr>
+                            <w:rFonts w:ascii="Cambria Math" w:eastAsia="MS Mincho" w:hAnsi="Cambria Math"/>
+                            <w:i/>
+                          </w:rPr>
+                        </m:ctrlPr>
+                      </m:sSubPr>
+                      <m:e>
+                        <m:r>
+                          <w:rPr>
+                            <w:rFonts w:ascii="Cambria Math" w:eastAsia="MS Mincho" w:hAnsi="Cambria Math"/>
+                          </w:rPr>
+                          <m:t>t</m:t>
+                        </m:r>
+                      </m:e>
+                      <m:sub>
+                        <m:r>
+                          <w:rPr>
+                            <w:rFonts w:ascii="Cambria Math" w:eastAsia="MS Mincho" w:hAnsi="Cambria Math"/>
+                          </w:rPr>
+                          <m:t>op</m:t>
+                        </m:r>
+                      </m:sub>
+                    </m:sSub>
+                  </m:sup>
+                  <m:e>
+                    <m:d>
+                      <m:dPr>
+                        <m:ctrlPr>
+                          <w:rPr>
+                            <w:rFonts w:ascii="Cambria Math" w:eastAsia="MS Mincho" w:hAnsi="Cambria Math"/>
+                            <w:i/>
+                          </w:rPr>
+                        </m:ctrlPr>
+                      </m:dPr>
+                      <m:e>
+                        <m:sSub>
+                          <m:sSubPr>
+                            <m:ctrlPr>
+                              <w:rPr>
+                                <w:rFonts w:ascii="Cambria Math" w:eastAsia="MS Mincho" w:hAnsi="Cambria Math"/>
+                                <w:i/>
+                              </w:rPr>
+                            </m:ctrlPr>
+                          </m:sSubPr>
+                          <m:e>
+                            <m:r>
+                              <w:rPr>
+                                <w:rFonts w:ascii="Cambria Math" w:eastAsia="MS Mincho" w:hAnsi="Cambria Math"/>
+                              </w:rPr>
+                              <m:t>P</m:t>
+                            </m:r>
+                          </m:e>
+                          <m:sub>
+                            <m:r>
+                              <w:rPr>
+                                <w:rFonts w:ascii="Cambria Math" w:eastAsia="MS Mincho" w:hAnsi="Cambria Math"/>
+                              </w:rPr>
+                              <m:t>op</m:t>
+                            </m:r>
+                          </m:sub>
+                        </m:sSub>
+                        <m:d>
+                          <m:dPr>
+                            <m:ctrlPr>
+                              <w:rPr>
+                                <w:rFonts w:ascii="Cambria Math" w:eastAsia="MS Mincho" w:hAnsi="Cambria Math"/>
+                                <w:i/>
+                              </w:rPr>
+                            </m:ctrlPr>
+                          </m:dPr>
+                          <m:e>
+                            <m:r>
+                              <w:rPr>
+                                <w:rFonts w:ascii="Cambria Math" w:eastAsia="MS Mincho" w:hAnsi="Cambria Math"/>
+                              </w:rPr>
+                              <m:t>t</m:t>
+                            </m:r>
+                          </m:e>
+                        </m:d>
+                        <m:r>
+                          <w:rPr>
+                            <w:rFonts w:ascii="Cambria Math" w:eastAsia="MS Mincho" w:hAnsi="Cambria Math"/>
+                          </w:rPr>
+                          <m:t>+</m:t>
+                        </m:r>
+                        <m:sSub>
+                          <m:sSubPr>
+                            <m:ctrlPr>
+                              <w:rPr>
+                                <w:rFonts w:ascii="Cambria Math" w:eastAsia="MS Mincho" w:hAnsi="Cambria Math"/>
+                                <w:i/>
+                              </w:rPr>
+                            </m:ctrlPr>
+                          </m:sSubPr>
+                          <m:e>
+                            <m:r>
+                              <w:rPr>
+                                <w:rFonts w:ascii="Cambria Math" w:eastAsia="MS Mincho" w:hAnsi="Cambria Math"/>
+                              </w:rPr>
+                              <m:t>P</m:t>
+                            </m:r>
+                          </m:e>
+                          <m:sub>
+                            <m:r>
+                              <w:rPr>
+                                <w:rFonts w:ascii="Cambria Math" w:eastAsia="MS Mincho" w:hAnsi="Cambria Math"/>
+                              </w:rPr>
+                              <m:t>overhead</m:t>
+                            </m:r>
+                          </m:sub>
+                        </m:sSub>
+                        <m:r>
+                          <w:rPr>
+                            <w:rFonts w:ascii="Cambria Math" w:eastAsia="MS Mincho" w:hAnsi="Cambria Math"/>
+                          </w:rPr>
+                          <m:t>(t)</m:t>
+                        </m:r>
+                      </m:e>
+                    </m:d>
+                    <m:r>
+                      <w:rPr>
+                        <w:rFonts w:ascii="Cambria Math" w:eastAsia="MS Mincho" w:hAnsi="Cambria Math"/>
+                      </w:rPr>
+                      <m:t>dt</m:t>
+                    </m:r>
+                  </m:e>
+                </m:nary>
+              </m:oMath>
+            </m:oMathPara>
+          </w:p>
+        </w:tc>
+        <w:tc>
+          <w:tcPr>
+            <w:tcW w:w="238" w:type="pct"/>
+            <w:vAlign w:val="center"/>
+          </w:tcPr>
+          <w:p>
+            <w:pPr>
+              <w:pStyle w:val="BodyText"/>
+              <w:spacing w:line="240" w:lineRule="auto"/>
+              <w:ind w:firstLine="0"/>
+              <w:jc w:val="center"/>
+            </w:pPr>
+            <w:r>
+              <w:t>(</w:t>
+            </w:r>
+            <w:r>
+              <w:fldChar w:fldCharType="begin"/>
+            </w:r>
+            <w:r>
+              <w:instrText xml:space="preserve"> SEQ Equation \* ARABIC </w:instrText>
+            </w:r>
+            <w:r>
+              <w:fldChar w:fldCharType="separate"/>
+            </w:r>
+            <w:r>
+              <w:rPr>
+                <w:noProof/>
+              </w:rPr>
+              <w:t>3</w:t>
+            </w:r>
+            <w:r>
+              <w:rPr>
+                <w:noProof/>
+              </w:rPr>
+              <w:fldChar w:fldCharType="end"/>
+            </w:r>
+            <w:r>
+              <w:rPr>
+                <w:noProof/>
+              </w:rPr>
+              <w:t>)</w:t>
+            </w:r>
+          </w:p>
+        </w:tc>
+      </w:tr>
+    </w:tbl>
+    <w:p>
+      <w:pPr>
+        <w:pStyle w:val="BodyText"/>
+        <w:numPr>
+          <w:ilvl w:val="0"/>
+          <w:numId w:val="12"/>
+        </w:numPr>
+        <w:ind w:left="630"/>
+      </w:pPr>
+      <m:oMath>
+        <m:sSub>
+          <m:sSubPr>
+            <m:ctrlPr>
+              <w:rPr>
+                <w:rFonts w:ascii="Cambria Math" w:hAnsi="Cambria Math"/>
+                <w:i/>
+              </w:rPr>
+            </m:ctrlPr>
+          </m:sSubPr>
+          <m:e>
+            <m:r>
+              <w:rPr>
+                <w:rFonts w:ascii="Cambria Math" w:hAnsi="Cambria Math"/>
+              </w:rPr>
+              <m:t>P</m:t>
+            </m:r>
+          </m:e>
+          <m:sub>
+            <m:r>
+              <w:rPr>
+                <w:rFonts w:ascii="Cambria Math" w:hAnsi="Cambria Math"/>
+              </w:rPr>
+              <m:t>MCU</m:t>
+            </m:r>
+          </m:sub>
+        </m:sSub>
+      </m:oMath>
+      <w:r>
+        <w:t xml:space="preserve">: </w:t>
+      </w:r>
+      <w:r>
+        <w:t xml:space="preserve">MCU must be active </w:t>
+      </w:r>
+      <w:r>
+        <w:t>while polling</w:t>
+      </w:r>
+    </w:p>
+    <w:p>
+      <w:pPr>
+        <w:pStyle w:val="BodyText"/>
+        <w:numPr>
+          <w:ilvl w:val="0"/>
+          <w:numId w:val="12"/>
+        </w:numPr>
+        <w:ind w:left="630"/>
+      </w:pPr>
+      <m:oMath>
+        <m:sSub>
+          <m:sSubPr>
+            <m:ctrlPr>
+              <w:rPr>
+                <w:rFonts w:ascii="Cambria Math" w:hAnsi="Cambria Math"/>
+                <w:i/>
+              </w:rPr>
+            </m:ctrlPr>
+          </m:sSubPr>
+          <m:e>
+            <m:r>
+              <w:rPr>
+                <w:rFonts w:ascii="Cambria Math" w:hAnsi="Cambria Math"/>
+              </w:rPr>
+              <m:t>P</m:t>
+            </m:r>
+          </m:e>
+          <m:sub>
+            <m:r>
+              <w:rPr>
+                <w:rFonts w:ascii="Cambria Math" w:hAnsi="Cambria Math"/>
+              </w:rPr>
+              <m:t>MCD</m:t>
+            </m:r>
+          </m:sub>
+        </m:sSub>
+      </m:oMath>
+      <w:r>
+        <w:t xml:space="preserve">: </w:t>
+      </w:r>
+      <w:r>
+        <w:t xml:space="preserve">MCU communications </w:t>
+      </w:r>
+      <w:r>
+        <w:t>driver</w:t>
+      </w:r>
+      <w:r>
+        <w:t xml:space="preserve"> must be active</w:t>
+      </w:r>
+    </w:p>
+    <w:p>
+      <w:pPr>
+        <w:pStyle w:val="BodyText"/>
+        <w:numPr>
+          <w:ilvl w:val="0"/>
+          <w:numId w:val="12"/>
+        </w:numPr>
+        <w:ind w:left="630"/>
+      </w:pPr>
+      <m:oMath>
+        <m:sSub>
+          <m:sSubPr>
+            <m:ctrlPr>
+              <w:rPr>
+                <w:rFonts w:ascii="Cambria Math" w:hAnsi="Cambria Math"/>
+                <w:i/>
+              </w:rPr>
+            </m:ctrlPr>
+          </m:sSubPr>
+          <m:e>
+            <m:r>
+              <w:rPr>
+                <w:rFonts w:ascii="Cambria Math" w:hAnsi="Cambria Math"/>
+              </w:rPr>
+              <m:t>P</m:t>
+            </m:r>
+          </m:e>
+          <m:sub>
+            <m:r>
+              <w:rPr>
+                <w:rFonts w:ascii="Cambria Math" w:hAnsi="Cambria Math"/>
+              </w:rPr>
+              <m:t>Comm</m:t>
+            </m:r>
+          </m:sub>
+        </m:sSub>
+      </m:oMath>
+      <w:r>
+        <w:t>: Communications</w:t>
+      </w:r>
+      <w:r>
+        <w:t xml:space="preserve"> incurs </w:t>
+      </w:r>
+      <m:oMath>
+        <m:r>
+          <w:rPr>
+            <w:rFonts w:ascii="Cambria Math" w:hAnsi="Cambria Math"/>
+          </w:rPr>
+          <m:t>P=cf</m:t>
+        </m:r>
+        <m:sSup>
+          <m:sSupPr>
+            <m:ctrlPr>
+              <w:rPr>
+                <w:rFonts w:ascii="Cambria Math" w:hAnsi="Cambria Math"/>
+                <w:i/>
+              </w:rPr>
+            </m:ctrlPr>
+          </m:sSupPr>
+          <m:e>
+            <m:sSub>
+              <m:sSubPr>
+                <m:ctrlPr>
+                  <w:rPr>
+                    <w:rFonts w:ascii="Cambria Math" w:hAnsi="Cambria Math"/>
+                    <w:i/>
+                  </w:rPr>
+                </m:ctrlPr>
+              </m:sSubPr>
+              <m:e>
+                <m:r>
+                  <w:rPr>
+                    <w:rFonts w:ascii="Cambria Math" w:hAnsi="Cambria Math"/>
+                  </w:rPr>
+                  <m:t>V</m:t>
+                </m:r>
+              </m:e>
+              <m:sub>
+                <m:r>
+                  <w:rPr>
+                    <w:rFonts w:ascii="Cambria Math" w:hAnsi="Cambria Math"/>
+                  </w:rPr>
+                  <m:t>dd</m:t>
+                </m:r>
+              </m:sub>
+            </m:sSub>
+          </m:e>
+          <m:sup>
+            <m:r>
+              <w:rPr>
+                <w:rFonts w:ascii="Cambria Math" w:hAnsi="Cambria Math"/>
+              </w:rPr>
+              <m:t>2</m:t>
+            </m:r>
+          </m:sup>
+        </m:sSup>
+      </m:oMath>
+      <w:r>
+        <w:t xml:space="preserve"> </w:t>
+      </w:r>
+      <w:r>
+        <w:t>penalty</w:t>
+      </w:r>
+    </w:p>
+    <w:p>
+      <w:pPr>
+        <w:pStyle w:val="BodyText"/>
+        <w:numPr>
+          <w:ilvl w:val="0"/>
+          <w:numId w:val="12"/>
+        </w:numPr>
+        <w:ind w:left="630"/>
+      </w:pPr>
+      <m:oMath>
+        <m:sSub>
+          <m:sSubPr>
+            <m:ctrlPr>
+              <w:rPr>
+                <w:rFonts w:ascii="Cambria Math" w:hAnsi="Cambria Math"/>
+                <w:i/>
+              </w:rPr>
+            </m:ctrlPr>
+          </m:sSubPr>
+          <m:e>
+            <m:r>
+              <w:rPr>
+                <w:rFonts w:ascii="Cambria Math" w:hAnsi="Cambria Math"/>
+              </w:rPr>
+              <m:t>P</m:t>
+            </m:r>
+          </m:e>
+          <m:sub>
+            <m:r>
+              <w:rPr>
+                <w:rFonts w:ascii="Cambria Math" w:hAnsi="Cambria Math"/>
+              </w:rPr>
+              <m:t>Match</m:t>
+            </m:r>
+          </m:sub>
+        </m:sSub>
+      </m:oMath>
+      <w:r>
+        <w:t>:</w:t>
+      </w:r>
+      <w:r>
+        <w:t xml:space="preserve"> MCU and device voltages must be matched</w:t>
+      </w:r>
+      <w:r>
+        <w:t xml:space="preserve">. </w:t>
+      </w:r>
+    </w:p>
+    <w:p>
+      <w:pPr>
+        <w:pStyle w:val="BodyText"/>
+        <w:numPr>
+          <w:ilvl w:val="1"/>
+          <w:numId w:val="12"/>
+        </w:numPr>
+      </w:pPr>
+      <w:r>
+        <w:t>Neither can use dynamic voltage scaling</w:t>
+      </w:r>
+    </w:p>
+    <w:p>
+      <w:pPr>
+        <w:pStyle w:val="BodyText"/>
+        <w:numPr>
+          <w:ilvl w:val="0"/>
+          <w:numId w:val="12"/>
+        </w:numPr>
+        <w:ind w:left="630"/>
+      </w:pPr>
+      <m:oMath>
+        <m:sSub>
+          <m:sSubPr>
+            <m:ctrlPr>
+              <w:rPr>
+                <w:rFonts w:ascii="Cambria Math" w:hAnsi="Cambria Math"/>
+                <w:i/>
+              </w:rPr>
+            </m:ctrlPr>
+          </m:sSubPr>
+          <m:e>
+            <m:r>
+              <w:rPr>
+                <w:rFonts w:ascii="Cambria Math" w:hAnsi="Cambria Math"/>
+              </w:rPr>
+              <m:t>P</m:t>
+            </m:r>
+          </m:e>
+          <m:sub>
+            <m:r>
+              <w:rPr>
+                <w:rFonts w:ascii="Cambria Math" w:hAnsi="Cambria Math"/>
+              </w:rPr>
+              <m:t>Dev</m:t>
+            </m:r>
+          </m:sub>
+        </m:sSub>
+      </m:oMath>
+      <w:r>
+        <w:t>:</w:t>
+      </w:r>
+      <w:r>
+        <w:t xml:space="preserve"> </w:t>
+      </w:r>
+      <w:r>
+        <w:t>D</w:t>
+      </w:r>
+      <w:r>
+        <w:t>evice communications driver must be active</w:t>
+      </w:r>
+    </w:p>
+    <w:p>
+      <w:pPr>
+        <w:pStyle w:val="BodyText"/>
+      </w:pPr>
+      <w:r>
+        <w:t xml:space="preserve">Of course, the optimal energy expenditure on an operation is simply </w:t>
+      </w:r>
+      <w:proofErr w:type="gramStart"/>
+      <w:r>
+        <w:t>As</w:t>
+      </w:r>
+      <w:proofErr w:type="gramEnd"/>
+      <w:r>
+        <w:t xml:space="preserve"> </w:t>
+      </w:r>
+      <w:r>
+        <w:t xml:space="preserve">the </w:t>
+      </w:r>
+      <w:r>
+        <w:t xml:space="preserve">energy cost </w:t>
+      </w:r>
+      <w:r>
+        <w:t xml:space="preserve">of computation </w:t>
+      </w:r>
+      <w:r>
+        <w:t>continues to decrease</w:t>
+      </w:r>
+      <w:r>
+        <w:t xml:space="preserve"> in modern microcontrollers,</w:t>
+      </w:r>
+      <w:r>
+        <w:t xml:space="preserve"> </w:t>
+      </w:r>
+      <w:r>
+        <w:t xml:space="preserve">it becomes more </w:t>
+      </w:r>
+      <w:r>
+        <w:t>rewarding</w:t>
+      </w:r>
+      <w:r>
+        <w:t xml:space="preserve"> to use onboard intelligence to minimize system-level energy consumption.</w:t>
+      </w:r>
+      <w:r>
+        <w:t xml:space="preserve"> </w:t>
+      </w:r>
+      <w:r>
+        <w:t>PACER develops adaptive timing, current usage and charge consumption heuristics for estimating early completion of peripheral operations</w:t>
+      </w:r>
+      <w:r>
+        <w:t>, thus reducing total latency and energy consumption</w:t>
+      </w:r>
+      <w:r>
+        <w:t>.</w:t>
+      </w:r>
+    </w:p>
+    <w:p>
+      <w:pPr>
+        <w:pStyle w:val="BodyText"/>
+      </w:pPr>
+      <w:r>
+        <w:t xml:space="preserve">The estimate is verified </w:t>
+      </w:r>
+      <w:r>
+        <w:t xml:space="preserve">in real-time </w:t>
+      </w:r>
+      <w:r>
+        <w:t>and the heuristic is updated with the results. In this fashion, the algorithms are resistant to variations in</w:t>
+      </w:r>
+      <w:r>
+        <w:t xml:space="preserve"> behavior that may occur across the lifecycle of the device.</w:t>
+      </w:r>
+      <w:r>
+        <w:t xml:space="preserve"> </w:t>
+      </w:r>
+      <w:r>
+        <w:t xml:space="preserve">PACER is </w:t>
+      </w:r>
+      <w:r>
+        <w:t>evaluated</w:t>
+      </w:r>
+      <w:r>
+        <w:t xml:space="preserve"> against a variety of embedded peripherals and is shown to </w:t>
+      </w:r>
+      <w:r>
+        <w:t xml:space="preserve">significantly </w:t>
+      </w:r>
+      <w:r>
+        <w:t xml:space="preserve">decrease </w:t>
+      </w:r>
+      <w:r>
+        <w:t xml:space="preserve">both </w:t>
+      </w:r>
+      <w:r>
+        <w:t xml:space="preserve">energy consumption </w:t>
+      </w:r>
+      <w:r>
+        <w:t xml:space="preserve">and </w:t>
+      </w:r>
+      <w:r>
+        <w:t xml:space="preserve">latency </w:t>
+      </w:r>
+      <w:r>
+        <w:t xml:space="preserve">of peripherals </w:t>
+      </w:r>
+      <w:r>
+        <w:t>with minimal computational overhead.</w:t>
+      </w:r>
+    </w:p>
+    <w:p>
+      <w:pPr>
+        <w:pStyle w:val="BodyText"/>
+      </w:pPr>
+      <w:r>
+        <w:br w:type="column"/>
+      </w:r>
+      <w:r>
+        <w:rPr>
+          <w:noProof/>
+        </w:rPr>
+        <w:lastRenderedPageBreak/>
+        <mc:AlternateContent>
+          <mc:Choice Requires="wps">
+            <w:drawing>
+              <wp:anchor distT="0" distB="0" distL="114300" distR="114300" simplePos="0" relativeHeight="251660800" behindDoc="0" locked="0" layoutInCell="1" allowOverlap="1" wp14:anchorId="18B79D73" wp14:editId="571FFD92">
+                <wp:simplePos x="0" y="0"/>
+                <wp:positionH relativeFrom="margin">
+                  <wp:align>right</wp:align>
+                </wp:positionH>
+                <wp:positionV relativeFrom="paragraph">
+                  <wp:posOffset>2790190</wp:posOffset>
+                </wp:positionV>
+                <wp:extent cx="6394450" cy="160020"/>
+                <wp:effectExtent l="0" t="0" r="6350" b="0"/>
+                <wp:wrapTopAndBottom/>
+                <wp:docPr id="1" name="Text Box 1"/>
+                <wp:cNvGraphicFramePr/>
+                <a:graphic xmlns:a="http://schemas.openxmlformats.org/drawingml/2006/main">
+                  <a:graphicData uri="http://schemas.microsoft.com/office/word/2010/wordprocessingShape">
+                    <wps:wsp>
+                      <wps:cNvSpPr txBox="1"/>
+                      <wps:spPr>
+                        <a:xfrm>
+                          <a:off x="0" y="0"/>
+                          <a:ext cx="6394450" cy="213756"/>
+                        </a:xfrm>
+                        <a:prstGeom prst="rect">
+                          <a:avLst/>
+                        </a:prstGeom>
+                        <a:solidFill>
+                          <a:prstClr val="white"/>
+                        </a:solidFill>
+                        <a:ln>
+                          <a:noFill/>
+                        </a:ln>
+                      </wps:spPr>
+                      <wps:txbx>
+                        <w:txbxContent>
+                          <w:p>
+                            <w:pPr>
+                              <w:pStyle w:val="Caption"/>
+                              <w:rPr>
+                                <w:spacing w:val="-1"/>
+                                <w:sz w:val="20"/>
+                                <w:szCs w:val="20"/>
+                              </w:rPr>
+                            </w:pPr>
+                            <w:r>
+                              <w:t xml:space="preserve">Figure </w:t>
+                            </w:r>
+                            <w:fldSimple w:instr=" SEQ Figure \* ARABIC ">
+                              <w:r>
+                                <w:rPr>
+                                  <w:noProof/>
+                                </w:rPr>
+                                <w:t>2</w:t>
+                              </w:r>
+                            </w:fldSimple>
+                            <w:r>
+                              <w:t>: A Typical External Memory Transaction with IODVS and PACER</w:t>
+                            </w:r>
+                          </w:p>
+                        </w:txbxContent>
+                      </wps:txbx>
+                      <wps:bodyPr rot="0" spcFirstLastPara="0" vertOverflow="overflow" horzOverflow="overflow" vert="horz" wrap="square" lIns="0" tIns="0" rIns="0" bIns="0" numCol="1" spcCol="0" rtlCol="0" fromWordArt="0" anchor="t" anchorCtr="0" forceAA="0" compatLnSpc="1">
+                        <a:prstTxWarp prst="textNoShape">
+                          <a:avLst/>
+                        </a:prstTxWarp>
+                        <a:noAutofit/>
+                      </wps:bodyPr>
+                    </wps:wsp>
+                  </a:graphicData>
+                </a:graphic>
+                <wp14:sizeRelV relativeFrom="margin">
+                  <wp14:pctHeight>0</wp14:pctHeight>
+                </wp14:sizeRelV>
+              </wp:anchor>
+            </w:drawing>
+          </mc:Choice>
+          <mc:Fallback>
+            <w:pict>
+              <v:shape w14:anchorId="18B79D73" id="Text Box 1" o:spid="_x0000_s1027" type="#_x0000_t202" style="position:absolute;left:0;text-align:left;margin-left:452.3pt;margin-top:219.7pt;width:503.5pt;height:12.6pt;z-index:251660800;visibility:visible;mso-wrap-style:square;mso-height-percent:0;mso-wrap-distance-left:9pt;mso-wrap-distance-top:0;mso-wrap-distance-right:9pt;mso-wrap-distance-bottom:0;mso-position-horizontal:right;mso-position-horizontal-relative:margin;mso-position-vertical:absolute;mso-position-vertical-relative:text;mso-height-percent:0;mso-height-relative:margin;v-text-anchor:top" o:gfxdata="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" stroked="f">
+                <v:textbox inset="0,0,0,0">
+                  <w:txbxContent>
+                    <w:p>
+                      <w:pPr>
+                        <w:pStyle w:val="Caption"/>
+                        <w:rPr>
+                          <w:spacing w:val="-1"/>
+                          <w:sz w:val="20"/>
+                          <w:szCs w:val="20"/>
+                        </w:rPr>
+                      </w:pPr>
+                      <w:r>
+                        <w:t xml:space="preserve">Figure </w:t>
+                      </w:r>
+                      <w:fldSimple w:instr=" SEQ Figure \* ARABIC ">
+                        <w:r>
+                          <w:rPr>
+                            <w:noProof/>
+                          </w:rPr>
+                          <w:t>2</w:t>
+                        </w:r>
+                      </w:fldSimple>
+                      <w:r>
+                        <w:t>: A Typical External Memory Transaction with IODVS and PACER</w:t>
+                      </w:r>
+                    </w:p>
+                  </w:txbxContent>
+                </v:textbox>
+                <w10:wrap type="topAndBottom" anchorx="margin"/>
+              </v:shape>
+            </w:pict>
+          </mc:Fallback>
+        </mc:AlternateContent>
+      </w:r>
+      <w:r>
+        <w:rPr>
+          <w:noProof/>
+        </w:rPr>
+        <w:drawing>
+          <wp:anchor distT="0" distB="0" distL="114300" distR="114300" simplePos="0" relativeHeight="251658752" behindDoc="0" locked="0" layoutInCell="1" allowOverlap="1">
+            <wp:simplePos x="0" y="0"/>
+            <wp:positionH relativeFrom="margin">
+              <wp:align>right</wp:align>
+            </wp:positionH>
+            <wp:positionV relativeFrom="paragraph">
+              <wp:posOffset>602</wp:posOffset>
+            </wp:positionV>
+            <wp:extent cx="6394450" cy="2771775"/>
+            <wp:effectExtent l="0" t="0" r="6350" b="9525"/>
+            <wp:wrapTopAndBottom/>
+            <wp:docPr id="12" name="Picture 12" descr="C:\Users\drmoore\AppData\Local\Microsoft\Windows\INetCache\Content.Word\MainFigure.png"/>
+            <wp:cNvGraphicFramePr>
+              <a:graphicFrameLocks xmlns:a="http://schemas.openxmlformats.org/drawingml/2006/main" noChangeAspect="1"/>
+            </wp:cNvGraphicFramePr>
+            <a:graphic xmlns:a="http://schemas.openxmlformats.org/drawingml/2006/main">
+              <a:graphicData uri="http://schemas.openxmlformats.org/drawingml/2006/picture">
+                <pic:pic xmlns:pic="http://schemas.openxmlformats.org/drawingml/2006/picture">
+                  <pic:nvPicPr>
+                    <pic:cNvPr id="0" name="Picture 3" descr="C:\Users\drmoore\AppData\Local\Microsoft\Windows\INetCache\Content.Word\MainFigure.png"/>
+                    <pic:cNvPicPr>
+                      <a:picLocks noChangeAspect="1" noChangeArrowheads="1"/>
+                    </pic:cNvPicPr>
+                  </pic:nvPicPr>
+                  <pic:blipFill>
+                    <a:blip r:embed="rId7" cstate="print">
+                      <a:extLst>
+                        <a:ext uri="{28A0092B-C50C-407E-A947-70E740481C1C}">
+                          <a14:useLocalDpi xmlns:a14="http://schemas.microsoft.com/office/drawing/2010/main" val="0"/>
+                        </a:ext>
+                      </a:extLst>
+                    </a:blip>
+                    <a:srcRect/>
+                    <a:stretch>
+                      <a:fillRect/>
+                    </a:stretch>
+                  </pic:blipFill>
+                  <pic:spPr bwMode="auto">
+                    <a:xfrm>
+                      <a:off x="0" y="0"/>
+                      <a:ext cx="6394450" cy="2771775"/>
+                    </a:xfrm>
+                    <a:prstGeom prst="rect">
+                      <a:avLst/>
+                    </a:prstGeom>
+                    <a:noFill/>
+                    <a:ln>
+                      <a:noFill/>
+                    </a:ln>
+                  </pic:spPr>
+                </pic:pic>
+              </a:graphicData>
+            </a:graphic>
+            <wp14:sizeRelH relativeFrom="margin">
+              <wp14:pctWidth>0</wp14:pctWidth>
+            </wp14:sizeRelH>
+            <wp14:sizeRelV relativeFrom="margin">
+              <wp14:pctHeight>0</wp14:pctHeight>
+            </wp14:sizeRelV>
+          </wp:anchor>
+        </w:drawing>
+      </w:r>
+      <w:r>
+        <w:t>For example, when writing a page of EEPROM a voltage-independent wait state is encountered that is specified to a maximum duration of 5ms. However, that specification is for the worst case and is more suitable for a timeout value. The current consumption profile of an EEPROM write operation at varying voltages is shown in</w:t>
+      </w:r>
+      <w:r>
+        <w:t xml:space="preserve"> </w:t>
+      </w:r>
+      <w:r>
+        <w:fldChar w:fldCharType="begin"/>
+      </w:r>
+      <w:r>
+        <w:instrText xml:space="preserve"> REF _Ref487294139 \h </w:instrText>
+      </w:r>
+      <w:r>
+        <w:fldChar w:fldCharType="separate"/>
+      </w:r>
+      <w:r>
+        <w:rPr>
+          <w:b/>
+          <w:bCs/>
+        </w:rPr>
+        <w:t>Error! Reference source not found.</w:t>
+      </w:r>
+      <w:r>
+        <w:fldChar w:fldCharType="end"/>
+      </w:r>
+      <w:r>
+        <w:t>.</w:t>
+      </w:r>
+      <w:r>
+        <w:t xml:space="preserve"> </w:t>
+      </w:r>
+      <w:r>
+        <w:t>As the devic</w:t>
+      </w:r>
+      <w:r>
+        <w:t xml:space="preserve">e transitions through the Idle </w:t>
+      </w:r>
+      <w:r>
+        <w:sym w:font="Wingdings" w:char="F0E0"/>
+      </w:r>
+      <w:r>
+        <w:t xml:space="preserve"> </w:t>
+      </w:r>
+      <w:r>
+        <w:t xml:space="preserve">Write </w:t>
+      </w:r>
+      <w:r>
+        <w:sym w:font="Wingdings" w:char="F0E0"/>
+      </w:r>
+      <w:r>
+        <w:t xml:space="preserve"> Wait </w:t>
+      </w:r>
+      <w:r>
+        <w:sym w:font="Wingdings" w:char="F0E0"/>
+      </w:r>
+      <w:r>
+        <w:t xml:space="preserve"> Verify states, it can be inferred from the current profile that the operation completed by the 5ms mark and that it was not necessary to delay until approximately 6.5ms p</w:t>
+      </w:r>
+      <w:r>
+        <w:t>er the specification.</w:t>
+      </w:r>
+    </w:p>
+    <w:p>
+      <w:pPr>
+        <w:pStyle w:val="BodyText"/>
+      </w:pPr>
+      <w:r>
+        <w:t xml:space="preserve">In the case of EEPROM and most peripheral devices, a register </w:t>
+      </w:r>
+      <w:r>
+        <w:t xml:space="preserve">is provided which </w:t>
+      </w:r>
+      <w:r>
+        <w:t>indicates when the write has completed. Polling this register requires the MCU to communicate with the peripheral and thus results in transitioning to a voltage-dependent state. Thus, accurate estimations can decrease latency and energy consumption, but inaccurate estimates can result in an early transition to a voltage-dependent state and thus increase energy consumption.</w:t>
+      </w:r>
+    </w:p>
+    <w:p>
+      <w:pPr>
+        <w:pStyle w:val="BodyText"/>
+      </w:pPr>
+      <w:r>
+        <w:t xml:space="preserve">There are a wide variety of peripheral devices with a correspondingly wide variety of completion determinism and current profiles. Devices with highly deterministic timing </w:t>
+      </w:r>
+      <w:r>
+        <w:t>respond best to the timing heuristic while those with variable timing respond best to current or charge heuristics.</w:t>
+      </w:r>
+    </w:p>
+    <w:p>
+      <w:pPr>
+        <w:pStyle w:val="BodyText"/>
+        <w:rPr>
+          <w:noProof/>
+        </w:rPr>
+      </w:pPr>
+      <w:r>
+        <w:t xml:space="preserve">PACER seeks to estimate and detect early completion of operations in peripheral devices by applying timing and current usage heuristics. Through early completion detection, ACR </w:t>
+      </w:r>
+      <w:proofErr w:type="gramStart"/>
+      <w:r>
+        <w:t>is able to</w:t>
+      </w:r>
+      <w:proofErr w:type="gramEnd"/>
+      <w:r>
+        <w:t xml:space="preserve"> decrease both latency and system-wide energy consumption. PACER is particularly advantageous to systems implementing IODVS by decreasing the effective duration of voltage-independent states.</w:t>
+      </w:r>
+      <w:r>
+        <w:rPr>
+          <w:noProof/>
+        </w:rPr>
+        <w:t xml:space="preserve"> </w:t>
+      </w:r>
+    </w:p>
+    <w:p>
+      <w:pPr>
+        <w:pStyle w:val="BodyText"/>
+        <w:ind w:firstLine="0"/>
+      </w:pPr>
+      <w:r>
+        <w:t>Related Work</w:t>
+      </w:r>
+    </w:p>
+    <w:p>
+      <w:pPr>
+        <w:pStyle w:val="BodyText"/>
+      </w:pPr>
+      <w:r>
+        <w:t>Intra-Operation Dynamic Voltage Scaling</w:t>
       </w:r>
       <w:sdt>
         <w:sdtPr>
           <w:id w:val="1819841346"/>
           <w:citation/>
         </w:sdtPr>
-        <w:sdtEndPr/>
         <w:sdtContent>
           <w:r>
             <w:fldChar w:fldCharType="begin"/>
@@ -328,425 +2526,7 @@
         </w:sdtContent>
       </w:sdt>
       <w:r>
-        <w:t xml:space="preserve"> </w:t>
-      </w:r>
-      <w:r>
-        <w:t xml:space="preserve">(IODVS) </w:t>
-      </w:r>
-      <w:r>
-        <w:t xml:space="preserve">has been shown to significantly reduce the energy consumption of embedded peripherals </w:t>
-      </w:r>
-      <w:r>
-        <w:t xml:space="preserve">(Flash, EEPROM, sensors, etc.) </w:t>
-      </w:r>
-      <w:r>
-        <w:t>during their voltage-independent states. These states typically occur during mandatory delay periods as the device completes a specified operation. Peripheral Activity Completion Estimation and Recognition (PACER) seeks to further reduce system-wide energy consumption and decrease peripheral latency by recognizing the completion of the voltage-independent state and thus completing the overall operation early.</w:t>
-      </w:r>
-    </w:p>
-    <w:p>
-      <w:pPr>
-        <w:pStyle w:val="BodyText"/>
-      </w:pPr>
-      <w:r>
-        <w:t>Peripheral operations are specified for a worst-case duration by the manufacturer that may depend on a number of factors including age and temperature. Most peripheral devices provide a mechanism for signaling that operations completed earlier than the maximum. PACER develops adaptive timing, current usage and charge consumption heuristics for estimating early completion of peripheral operations.</w:t>
-      </w:r>
-    </w:p>
-    <w:p>
-      <w:pPr>
-        <w:pStyle w:val="BodyText"/>
-      </w:pPr>
-      <w:r>
-        <w:t>The estimate is verified upon returning from the voltage-independent state and the heuristic is updated with the results. In this fashion, the algorithms are resistant to variations in</w:t>
-      </w:r>
-      <w:r>
-        <w:t xml:space="preserve"> behavior that may occur across the lifecycle of the device.</w:t>
-      </w:r>
-    </w:p>
-    <w:p>
-      <w:pPr>
-        <w:pStyle w:val="BodyText"/>
-      </w:pPr>
-      <w:r>
-        <w:t>PACER is measured against a variety of embedded peripherals and is shown to further decrease peripheral energy consumption decrease peripheral latency with minimal computational overhead.</w:t>
-      </w:r>
-    </w:p>
-    <w:p>
-      <w:pPr>
-        <w:pStyle w:val="BodyText"/>
-      </w:pPr>
-      <w:r>
-        <w:t>For example, when writing a page of EEPROM a voltage-independent wait state is encountered that is specified to a maximum duration of 5ms. However, that specification is for the worst case and is more suitable for a timeout value. The current consumption profile of an EEPROM write operation at varying voltages is shown in</w:t>
-      </w:r>
-      <w:r>
-        <w:t xml:space="preserve"> </w:t>
-      </w:r>
-      <w:r>
-        <w:fldChar w:fldCharType="begin"/>
-      </w:r>
-      <w:r>
-        <w:instrText xml:space="preserve"> REF _Ref487294139 \h </w:instrText>
-      </w:r>
-      <w:r>
-        <w:fldChar w:fldCharType="separate"/>
-      </w:r>
-      <w:r>
-        <w:t xml:space="preserve">Figure </w:t>
-      </w:r>
-      <w:r>
-        <w:rPr>
-          <w:noProof/>
-        </w:rPr>
-        <w:t>1</w:t>
-      </w:r>
-      <w:r>
-        <w:fldChar w:fldCharType="end"/>
-      </w:r>
-      <w:r>
-        <w:t>.</w:t>
-      </w:r>
-      <w:r>
-        <w:t xml:space="preserve"> </w:t>
-      </w:r>
-      <w:r>
-        <w:t>As the devic</w:t>
-      </w:r>
-      <w:r>
-        <w:t xml:space="preserve">e transitions through the Idle </w:t>
-      </w:r>
-      <w:r>
-        <w:sym w:font="Wingdings" w:char="F0E0"/>
-      </w:r>
-      <w:r>
-        <w:t xml:space="preserve"> </w:t>
-      </w:r>
-      <w:r>
-        <w:t xml:space="preserve">Write </w:t>
-      </w:r>
-      <w:r>
-        <w:sym w:font="Wingdings" w:char="F0E0"/>
-      </w:r>
-      <w:r>
-        <w:t xml:space="preserve"> Wait </w:t>
-      </w:r>
-      <w:r>
-        <w:sym w:font="Wingdings" w:char="F0E0"/>
-      </w:r>
-      <w:r>
-        <w:t xml:space="preserve"> Verify states, it can be inferred from the current profile that the operation completed by the 5ms mark and that it was not necessary to delay until approximately 6.5ms p</w:t>
-      </w:r>
-      <w:r>
-        <w:t>er the specification.</w:t>
-      </w:r>
-    </w:p>
-    <w:p>
-      <w:pPr>
-        <w:pStyle w:val="BodyText"/>
-      </w:pPr>
-      <w:r>
-        <w:t xml:space="preserve">In the case of EEPROM and most peripheral devices, a register </w:t>
-      </w:r>
-      <w:r>
-        <w:t xml:space="preserve">is provided which </w:t>
-      </w:r>
-      <w:r>
-        <w:t xml:space="preserve">indicates when the write has completed. Polling this register requires the MCU to communicate with the peripheral and thus results in transitioning to a voltage-dependent state. Thus, accurate estimations can decrease latency and energy consumption, but inaccurate estimates can result in an early transition to a </w:t>
-      </w:r>
-      <w:bookmarkStart w:id="0" w:name="_GoBack"/>
-      <w:bookmarkEnd w:id="0"/>
-      <w:r>
-        <w:t>voltage-dependent state and thus increase energy consumption.</w:t>
-      </w:r>
-    </w:p>
-    <w:p>
-      <w:pPr>
-        <w:pStyle w:val="BodyText"/>
-      </w:pPr>
-      <w:r>
-        <w:t xml:space="preserve">There are a wide variety of peripheral devices with a correspondingly wide variety of completion determinism and current profiles. Devices with highly deterministic timing </w:t>
-      </w:r>
-      <w:r>
-        <w:t>respond best to the timing heuristic while those with variable timing respond best to current or charge heuristics.</w:t>
-      </w:r>
-    </w:p>
-    <w:p>
-      <w:pPr>
-        <w:pStyle w:val="BodyText"/>
-      </w:pPr>
-      <w:r>
-        <w:t xml:space="preserve">PACER seeks to estimate and detect early completion of operations in peripheral devices by applying timing and current usage heuristics. Through early completion detection, ACR </w:t>
-      </w:r>
-      <w:proofErr w:type="gramStart"/>
-      <w:r>
-        <w:t>is able to</w:t>
-      </w:r>
-      <w:proofErr w:type="gramEnd"/>
-      <w:r>
-        <w:t xml:space="preserve"> decrease both latency and system-wide energy consumption. PACER is particularly advantageous to systems implementing IODVS by decreasing the effective duration of voltage-independent states.</w:t>
-      </w:r>
-    </w:p>
-    <w:p>
-      <w:pPr>
-        <w:pStyle w:val="Heading1"/>
-      </w:pPr>
-      <w:r>
-        <w:br w:type="column"/>
-      </w:r>
-      <w:r>
-        <w:lastRenderedPageBreak/>
-        <w:drawing>
-          <wp:anchor distT="0" distB="0" distL="114300" distR="114300" simplePos="0" relativeHeight="251661824" behindDoc="0" locked="0" layoutInCell="1" allowOverlap="1">
-            <wp:simplePos x="0" y="0"/>
-            <wp:positionH relativeFrom="margin">
-              <wp:align>right</wp:align>
-            </wp:positionH>
-            <wp:positionV relativeFrom="paragraph">
-              <wp:posOffset>2967355</wp:posOffset>
-            </wp:positionV>
-            <wp:extent cx="6400800" cy="2477135"/>
-            <wp:effectExtent l="0" t="0" r="0" b="0"/>
-            <wp:wrapTopAndBottom/>
-            <wp:docPr id="10" name="Picture 10" descr="C:\Users\drmoore\AppData\Local\Microsoft\Windows\INetCache\Content.Word\EEPROM-ACR.PNG"/>
-            <wp:cNvGraphicFramePr>
-              <a:graphicFrameLocks xmlns:a="http://schemas.openxmlformats.org/drawingml/2006/main" noChangeAspect="1"/>
-            </wp:cNvGraphicFramePr>
-            <a:graphic xmlns:a="http://schemas.openxmlformats.org/drawingml/2006/main">
-              <a:graphicData uri="http://schemas.openxmlformats.org/drawingml/2006/picture">
-                <pic:pic xmlns:pic="http://schemas.openxmlformats.org/drawingml/2006/picture">
-                  <pic:nvPicPr>
-                    <pic:cNvPr id="0" name="Picture 11" descr="C:\Users\drmoore\AppData\Local\Microsoft\Windows\INetCache\Content.Word\EEPROM-ACR.PNG"/>
-                    <pic:cNvPicPr>
-                      <a:picLocks noChangeAspect="1" noChangeArrowheads="1"/>
-                    </pic:cNvPicPr>
-                  </pic:nvPicPr>
-                  <pic:blipFill>
-                    <a:blip r:embed="rId6">
-                      <a:extLst>
-                        <a:ext uri="{28A0092B-C50C-407E-A947-70E740481C1C}">
-                          <a14:useLocalDpi xmlns:a14="http://schemas.microsoft.com/office/drawing/2010/main" val="0"/>
-                        </a:ext>
-                      </a:extLst>
-                    </a:blip>
-                    <a:srcRect/>
-                    <a:stretch>
-                      <a:fillRect/>
-                    </a:stretch>
-                  </pic:blipFill>
-                  <pic:spPr bwMode="auto">
-                    <a:xfrm>
-                      <a:off x="0" y="0"/>
-                      <a:ext cx="6400800" cy="2477135"/>
-                    </a:xfrm>
-                    <a:prstGeom prst="rect">
-                      <a:avLst/>
-                    </a:prstGeom>
-                    <a:noFill/>
-                    <a:ln>
-                      <a:noFill/>
-                    </a:ln>
-                  </pic:spPr>
-                </pic:pic>
-              </a:graphicData>
-            </a:graphic>
-            <wp14:sizeRelH relativeFrom="margin">
-              <wp14:pctWidth>0</wp14:pctWidth>
-            </wp14:sizeRelH>
-            <wp14:sizeRelV relativeFrom="margin">
-              <wp14:pctHeight>0</wp14:pctHeight>
-            </wp14:sizeRelV>
-          </wp:anchor>
-        </w:drawing>
-      </w:r>
-      <w:r>
-        <mc:AlternateContent>
-          <mc:Choice Requires="wps">
-            <w:drawing>
-              <wp:anchor distT="0" distB="0" distL="114300" distR="114300" simplePos="0" relativeHeight="251660800" behindDoc="0" locked="0" layoutInCell="1" allowOverlap="1" wp14:anchorId="4598F92F" wp14:editId="189C48AF">
-                <wp:simplePos x="0" y="0"/>
-                <wp:positionH relativeFrom="column">
-                  <wp:posOffset>3175</wp:posOffset>
-                </wp:positionH>
-                <wp:positionV relativeFrom="paragraph">
-                  <wp:posOffset>2820035</wp:posOffset>
-                </wp:positionV>
-                <wp:extent cx="6317615" cy="635"/>
-                <wp:effectExtent l="0" t="0" r="0" b="0"/>
-                <wp:wrapTopAndBottom/>
-                <wp:docPr id="11" name="Text Box 11"/>
-                <wp:cNvGraphicFramePr/>
-                <a:graphic xmlns:a="http://schemas.openxmlformats.org/drawingml/2006/main">
-                  <a:graphicData uri="http://schemas.microsoft.com/office/word/2010/wordprocessingShape">
-                    <wps:wsp>
-                      <wps:cNvSpPr txBox="1"/>
-                      <wps:spPr>
-                        <a:xfrm>
-                          <a:off x="0" y="0"/>
-                          <a:ext cx="6317615" cy="635"/>
-                        </a:xfrm>
-                        <a:prstGeom prst="rect">
-                          <a:avLst/>
-                        </a:prstGeom>
-                        <a:solidFill>
-                          <a:prstClr val="white"/>
-                        </a:solidFill>
-                        <a:ln>
-                          <a:noFill/>
-                        </a:ln>
-                        <a:effectLst/>
-                      </wps:spPr>
-                      <wps:txbx>
-                        <w:txbxContent>
-                          <w:p>
-                            <w:pPr>
-                              <w:pStyle w:val="Caption"/>
-                              <w:rPr>
-                                <w:spacing w:val="-1"/>
-                                <w:sz w:val="20"/>
-                                <w:szCs w:val="20"/>
-                              </w:rPr>
-                            </w:pPr>
-                            <w:r>
-                              <w:t xml:space="preserve">Figure </w:t>
-                            </w:r>
-                            <w:r>
-                              <w:fldChar w:fldCharType="begin"/>
-                            </w:r>
-                            <w:r>
-                              <w:instrText xml:space="preserve"> SEQ Figure \* ARABIC </w:instrText>
-                            </w:r>
-                            <w:r>
-                              <w:fldChar w:fldCharType="separate"/>
-                            </w:r>
-                            <w:r>
-                              <w:rPr>
-                                <w:noProof/>
-                              </w:rPr>
-                              <w:t>2</w:t>
-                            </w:r>
-                            <w:r>
-                              <w:fldChar w:fldCharType="end"/>
-                            </w:r>
-                            <w:r>
-                              <w:t>: A Typical Peripheral Memory Write Cycle</w:t>
-                            </w:r>
-                          </w:p>
-                        </w:txbxContent>
-                      </wps:txbx>
-                      <wps:bodyPr rot="0" spcFirstLastPara="0" vertOverflow="overflow" horzOverflow="overflow" vert="horz" wrap="square" lIns="0" tIns="0" rIns="0" bIns="0" numCol="1" spcCol="0" rtlCol="0" fromWordArt="0" anchor="t" anchorCtr="0" forceAA="0" compatLnSpc="1">
-                        <a:prstTxWarp prst="textNoShape">
-                          <a:avLst/>
-                        </a:prstTxWarp>
-                        <a:spAutoFit/>
-                      </wps:bodyPr>
-                    </wps:wsp>
-                  </a:graphicData>
-                </a:graphic>
-              </wp:anchor>
-            </w:drawing>
-          </mc:Choice>
-          <mc:Fallback>
-            <w:pict>
-              <v:shapetype w14:anchorId="4598F92F" id="_x0000_t202" coordsize="21600,21600" o:spt="202" path="m,l,21600r21600,l21600,xe">
-                <v:stroke joinstyle="miter"/>
-                <v:path gradientshapeok="t" o:connecttype="rect"/>
-              </v:shapetype>
-              <v:shape id="Text Box 11" o:spid="_x0000_s1026" type="#_x0000_t202" style="position:absolute;left:0;text-align:left;margin-left:.25pt;margin-top:222.05pt;width:497.45pt;height:.05pt;z-index:251660800;visibility:visible;mso-wrap-style:square;mso-wrap-distance-left:9pt;mso-wrap-distance-top:0;mso-wrap-distance-right:9pt;mso-wrap-distance-bottom:0;mso-position-horizontal:absolute;mso-position-horizontal-relative:text;mso-position-vertical:absolute;mso-position-vertical-relative:text;v-text-anchor:top" o:gfxdata="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" stroked="f">
-                <v:textbox style="mso-fit-shape-to-text:t" inset="0,0,0,0">
-                  <w:txbxContent>
-                    <w:p>
-                      <w:pPr>
-                        <w:pStyle w:val="Caption"/>
-                        <w:rPr>
-                          <w:spacing w:val="-1"/>
-                          <w:sz w:val="20"/>
-                          <w:szCs w:val="20"/>
-                        </w:rPr>
-                      </w:pPr>
-                      <w:r>
-                        <w:t xml:space="preserve">Figure </w:t>
-                      </w:r>
-                      <w:r>
-                        <w:fldChar w:fldCharType="begin"/>
-                      </w:r>
-                      <w:r>
-                        <w:instrText xml:space="preserve"> SEQ Figure \* ARABIC </w:instrText>
-                      </w:r>
-                      <w:r>
-                        <w:fldChar w:fldCharType="separate"/>
-                      </w:r>
-                      <w:r>
-                        <w:rPr>
-                          <w:noProof/>
-                        </w:rPr>
-                        <w:t>2</w:t>
-                      </w:r>
-                      <w:r>
-                        <w:fldChar w:fldCharType="end"/>
-                      </w:r>
-                      <w:r>
-                        <w:t>: A Typical Peripheral Memory Write Cycle</w:t>
-                      </w:r>
-                    </w:p>
-                  </w:txbxContent>
-                </v:textbox>
-                <w10:wrap type="topAndBottom"/>
-              </v:shape>
-            </w:pict>
-          </mc:Fallback>
-        </mc:AlternateContent>
-      </w:r>
-      <w:r>
-        <w:drawing>
-          <wp:anchor distT="0" distB="0" distL="114300" distR="114300" simplePos="0" relativeHeight="251658752" behindDoc="0" locked="0" layoutInCell="1" allowOverlap="1">
-            <wp:simplePos x="0" y="0"/>
-            <wp:positionH relativeFrom="column">
-              <wp:posOffset>3220</wp:posOffset>
-            </wp:positionH>
-            <wp:positionV relativeFrom="paragraph">
-              <wp:posOffset>546</wp:posOffset>
-            </wp:positionV>
-            <wp:extent cx="6317615" cy="2762885"/>
-            <wp:effectExtent l="0" t="0" r="6985" b="0"/>
-            <wp:wrapTopAndBottom/>
-            <wp:docPr id="42" name="Picture 42"/>
-            <wp:cNvGraphicFramePr>
-              <a:graphicFrameLocks xmlns:a="http://schemas.openxmlformats.org/drawingml/2006/main" noChangeAspect="1"/>
-            </wp:cNvGraphicFramePr>
-            <a:graphic xmlns:a="http://schemas.openxmlformats.org/drawingml/2006/main">
-              <a:graphicData uri="http://schemas.openxmlformats.org/drawingml/2006/picture">
-                <pic:pic xmlns:pic="http://schemas.openxmlformats.org/drawingml/2006/picture">
-                  <pic:nvPicPr>
-                    <pic:cNvPr id="1" name=""/>
-                    <pic:cNvPicPr/>
-                  </pic:nvPicPr>
-                  <pic:blipFill>
-                    <a:blip r:embed="rId7" cstate="print">
-                      <a:extLst>
-                        <a:ext uri="{28A0092B-C50C-407E-A947-70E740481C1C}">
-                          <a14:useLocalDpi xmlns:a14="http://schemas.microsoft.com/office/drawing/2010/main" val="0"/>
-                        </a:ext>
-                      </a:extLst>
-                    </a:blip>
-                    <a:stretch>
-                      <a:fillRect/>
-                    </a:stretch>
-                  </pic:blipFill>
-                  <pic:spPr>
-                    <a:xfrm>
-                      <a:off x="0" y="0"/>
-                      <a:ext cx="6317615" cy="2762885"/>
-                    </a:xfrm>
-                    <a:prstGeom prst="rect">
-                      <a:avLst/>
-                    </a:prstGeom>
-                  </pic:spPr>
-                </pic:pic>
-              </a:graphicData>
-            </a:graphic>
-          </wp:anchor>
-        </w:drawing>
-      </w:r>
-      <w:r>
-        <w:t>Related Work</w:t>
+        <w:t xml:space="preserve"> (IODVS) has been shown to significantly reduce the energy consumption of embedded peripherals (Flash, EEPROM, sensors, etc.) during their voltage-independent states. These states typically occur during mandatory delay periods as the device completes a specified operation. Peripheral Activity Completion Estimation and Recognition (PACER) seeks to further reduce system-wide energy consumption and decrease peripheral latency by recognizing the completion of the voltage-independent state and thus completing the overall operation early.</w:t>
       </w:r>
     </w:p>
     <w:p>
@@ -939,7 +2719,11 @@
         <w:pStyle w:val="BodyText"/>
       </w:pPr>
       <w:r>
-        <w:t>For devices with highly variable timing and dynamic current consumption characteristics, integrating the current consumption of the device throughout an operation can allow for better detection of completion. Some operations can be characterized by the amount of charge necessary to complete them. This technique is referred to as “coulomb counting” and is a common technique used to determine the state of charge in recha</w:t>
+        <w:t xml:space="preserve">For devices with highly variable timing and dynamic current consumption characteristics, integrating the current consumption of the device throughout an operation can allow for better detection of completion. Some operations can be characterized by the amount of charge necessary to complete them. This technique is referred to as “coulomb counting” and </w:t>
+      </w:r>
+      <w:r>
+        <w:lastRenderedPageBreak/>
+        <w:t>is a common technique used to determine the state of charge in recha</w:t>
       </w:r>
       <w:r>
         <w:t xml:space="preserve">rgeable batteries </w:t>
@@ -987,11 +2771,7 @@
         <w:pStyle w:val="BodyText"/>
       </w:pPr>
       <w:r>
-        <w:t xml:space="preserve">The completion of some peripheral operations are easily detectable by their current consumption profile. These devices have a distinct and deterministic current profile that can be </w:t>
-      </w:r>
-      <w:r>
-        <w:lastRenderedPageBreak/>
-        <w:t>characterized and used to estimate the moment when an operation completes.</w:t>
+        <w:t>The completion of some peripheral operations are easily detectable by their current consumption profile. These devices have a distinct and deterministic current profile that can be characterized and used to estimate the moment when an operation completes.</w:t>
       </w:r>
     </w:p>
     <w:p>
@@ -1147,24 +2927,14 @@
       <w:r>
         <w:t xml:space="preserve">Figure </w:t>
       </w:r>
-      <w:r>
-        <w:fldChar w:fldCharType="begin"/>
-      </w:r>
-      <w:r>
-        <w:instrText xml:space="preserve"> SEQ Figure \* ARABIC </w:instrText>
-      </w:r>
-      <w:r>
-        <w:fldChar w:fldCharType="separate"/>
-      </w:r>
-      <w:r>
-        <w:rPr>
-          <w:noProof/>
-        </w:rPr>
-        <w:t>3</w:t>
-      </w:r>
-      <w:r>
-        <w:fldChar w:fldCharType="end"/>
-      </w:r>
+      <w:fldSimple w:instr=" SEQ Figure \* ARABIC ">
+        <w:r>
+          <w:rPr>
+            <w:noProof/>
+          </w:rPr>
+          <w:t>3</w:t>
+        </w:r>
+      </w:fldSimple>
     </w:p>
     <w:p>
       <w:pPr>
@@ -1187,10 +2957,7 @@
         <w:pStyle w:val="BodyText"/>
       </w:pPr>
       <w:r>
-        <w:t xml:space="preserve">The energy based heuristic was performed in much the same way as the timing heuristic. The system aggregates all output current samples from the power supply consumed by the peripheral device. When the digital integration has reached </w:t>
-      </w:r>
-      <w:r>
-        <w:t>the test value, the operation is ‘complete’ and checked for correctness.</w:t>
+        <w:t>The energy based heuristic was performed in much the same way as the timing heuristic. The system aggregates all output current samples from the power supply consumed by the peripheral device. When the digital integration has reached the test value, the operation is ‘complete’ and checked for correctness.</w:t>
       </w:r>
     </w:p>
     <w:p>
@@ -1255,11 +3022,607 @@
         <w:pStyle w:val="BodyText"/>
       </w:pPr>
       <w:r>
-        <w:t>The algorithm uses a successive binary approximation in the same fashion as PACER-T in order to determine the exact amount of energy required to perform an operation. PACER-E is somewhat less precise than the timing based algorithm due to the time required to both sample and perform the digital integration ne</w:t>
+        <w:t xml:space="preserve">The algorithm uses a successive binary approximation in the same fashion as PACER-T </w:t>
+      </w:r>
+      <w:proofErr w:type="gramStart"/>
+      <w:r>
+        <w:t>in order to</w:t>
+      </w:r>
+      <w:proofErr w:type="gramEnd"/>
+      <w:r>
+        <w:t xml:space="preserve"> determine the exact amount of energy required to perform an operation. PACER-E is somewhat less precise than the timing based algorithm due to the time required to both sample and perform the digital integration ne</w:t>
       </w:r>
       <w:r>
         <w:t>cessary for threshold checking.</w:t>
       </w:r>
+    </w:p>
+    <w:p>
+      <w:pPr>
+        <w:pStyle w:val="BodyText"/>
+      </w:pPr>
+      <w:r>
+        <w:t xml:space="preserve">The energy consumed throughout a test is calculated using the fundamental relationship shown in </w:t>
+      </w:r>
+      <w:r>
+        <w:fldChar w:fldCharType="begin"/>
+      </w:r>
+      <w:r>
+        <w:instrText xml:space="preserve"> REF _Ref401551925 \h </w:instrText>
+      </w:r>
+      <w:r>
+        <w:fldChar w:fldCharType="separate"/>
+      </w:r>
+      <w:r>
+        <w:t>(</w:t>
+      </w:r>
+      <w:r>
+        <w:rPr>
+          <w:noProof/>
+        </w:rPr>
+        <w:t>4)</w:t>
+      </w:r>
+      <w:r>
+        <w:fldChar w:fldCharType="end"/>
+      </w:r>
+      <w:r>
+        <w:t xml:space="preserve">. The results were calculated offline via </w:t>
+      </w:r>
+      <w:r>
+        <w:fldChar w:fldCharType="begin"/>
+      </w:r>
+      <w:r>
+        <w:instrText xml:space="preserve"> REF _Ref401552133 \h </w:instrText>
+      </w:r>
+      <w:r>
+        <w:fldChar w:fldCharType="separate"/>
+      </w:r>
+      <w:r>
+        <w:t>(</w:t>
+      </w:r>
+      <w:r>
+        <w:rPr>
+          <w:noProof/>
+        </w:rPr>
+        <w:t>5)</w:t>
+      </w:r>
+      <w:r>
+        <w:fldChar w:fldCharType="end"/>
+      </w:r>
+      <w:r>
+        <w:t xml:space="preserve"> and </w:t>
+      </w:r>
+      <w:r>
+        <w:fldChar w:fldCharType="begin"/>
+      </w:r>
+      <w:r>
+        <w:instrText xml:space="preserve"> REF _Ref401590536 \h </w:instrText>
+      </w:r>
+      <w:r>
+        <w:fldChar w:fldCharType="separate"/>
+      </w:r>
+      <w:r>
+        <w:t>(</w:t>
+      </w:r>
+      <w:r>
+        <w:rPr>
+          <w:noProof/>
+        </w:rPr>
+        <w:t>6)</w:t>
+      </w:r>
+      <w:r>
+        <w:fldChar w:fldCharType="end"/>
+      </w:r>
+      <w:r>
+        <w:t xml:space="preserve">, where S is the state of the device, and </w:t>
+      </w:r>
+      <w:proofErr w:type="spellStart"/>
+      <w:r>
+        <w:t>T</w:t>
+      </w:r>
+      <w:r>
+        <w:rPr>
+          <w:vertAlign w:val="subscript"/>
+        </w:rPr>
+        <w:t>s</w:t>
+      </w:r>
+      <w:proofErr w:type="spellEnd"/>
+      <w:r>
+        <w:t xml:space="preserve"> is the sampling period.</w:t>
+      </w:r>
+    </w:p>
+    <w:tbl>
+      <w:tblPr>
+        <w:tblStyle w:val="TableGrid"/>
+        <w:tblW w:w="5000" w:type="pct"/>
+        <w:tblBorders>
+          <w:top w:val="none" w:sz="0" w:space="0" w:color="auto"/>
+          <w:left w:val="none" w:sz="0" w:space="0" w:color="auto"/>
+          <w:bottom w:val="none" w:sz="0" w:space="0" w:color="auto"/>
+          <w:right w:val="none" w:sz="0" w:space="0" w:color="auto"/>
+          <w:insideH w:val="none" w:sz="0" w:space="0" w:color="auto"/>
+          <w:insideV w:val="none" w:sz="0" w:space="0" w:color="auto"/>
+        </w:tblBorders>
+        <w:tblCellMar>
+          <w:left w:w="0" w:type="dxa"/>
+          <w:right w:w="0" w:type="dxa"/>
+        </w:tblCellMar>
+        <w:tblLook w:val="04A0" w:firstRow="1" w:lastRow="0" w:firstColumn="1" w:lastColumn="0" w:noHBand="0" w:noVBand="1"/>
+      </w:tblPr>
+      <w:tblGrid>
+        <w:gridCol w:w="4629"/>
+        <w:gridCol w:w="231"/>
+      </w:tblGrid>
+      <w:tr>
+        <w:tc>
+          <w:tcPr>
+            <w:tcW w:w="4817" w:type="pct"/>
+            <w:vAlign w:val="center"/>
+          </w:tcPr>
+          <w:p>
+            <w:pPr>
+              <w:pStyle w:val="BodyText"/>
+              <w:spacing w:line="240" w:lineRule="auto"/>
+              <w:ind w:firstLine="0"/>
+              <w:jc w:val="center"/>
+            </w:pPr>
+            <m:oMathPara>
+              <m:oMath>
+                <m:r>
+                  <w:rPr>
+                    <w:rFonts w:ascii="Cambria Math" w:hAnsi="Cambria Math"/>
+                  </w:rPr>
+                  <m:t xml:space="preserve">P= VI= </m:t>
+                </m:r>
+                <m:f>
+                  <m:fPr>
+                    <m:ctrlPr>
+                      <w:rPr>
+                        <w:rFonts w:ascii="Cambria Math" w:hAnsi="Cambria Math"/>
+                        <w:i/>
+                        <w:iCs/>
+                      </w:rPr>
+                    </m:ctrlPr>
+                  </m:fPr>
+                  <m:num>
+                    <m:r>
+                      <w:rPr>
+                        <w:rFonts w:ascii="Cambria Math" w:hAnsi="Cambria Math"/>
+                      </w:rPr>
+                      <m:t>E</m:t>
+                    </m:r>
+                  </m:num>
+                  <m:den>
+                    <m:r>
+                      <w:rPr>
+                        <w:rFonts w:ascii="Cambria Math" w:hAnsi="Cambria Math"/>
+                      </w:rPr>
+                      <m:t>t</m:t>
+                    </m:r>
+                  </m:den>
+                </m:f>
+              </m:oMath>
+            </m:oMathPara>
+          </w:p>
+        </w:tc>
+        <w:tc>
+          <w:tcPr>
+            <w:tcW w:w="183" w:type="pct"/>
+            <w:vAlign w:val="center"/>
+          </w:tcPr>
+          <w:p>
+            <w:pPr>
+              <w:pStyle w:val="BodyText"/>
+              <w:spacing w:line="240" w:lineRule="auto"/>
+              <w:ind w:firstLine="0"/>
+              <w:jc w:val="center"/>
+            </w:pPr>
+            <w:bookmarkStart w:id="6" w:name="_Ref401551925"/>
+            <w:r>
+              <w:t>(</w:t>
+            </w:r>
+            <w:fldSimple w:instr=" SEQ Equation \* ARABIC ">
+              <w:r>
+                <w:rPr>
+                  <w:noProof/>
+                </w:rPr>
+                <w:t>4</w:t>
+              </w:r>
+            </w:fldSimple>
+            <w:r>
+              <w:rPr>
+                <w:noProof/>
+              </w:rPr>
+              <w:t>)</w:t>
+            </w:r>
+            <w:bookmarkEnd w:id="6"/>
+          </w:p>
+        </w:tc>
+      </w:tr>
+      <w:tr>
+        <w:tc>
+          <w:tcPr>
+            <w:tcW w:w="4817" w:type="pct"/>
+            <w:vAlign w:val="center"/>
+          </w:tcPr>
+          <w:p>
+            <w:pPr>
+              <w:pStyle w:val="BodyText"/>
+              <w:spacing w:line="240" w:lineRule="auto"/>
+              <w:ind w:firstLine="0"/>
+              <w:jc w:val="center"/>
+              <w:rPr>
+                <w:spacing w:val="0"/>
+              </w:rPr>
+            </w:pPr>
+            <m:oMathPara>
+              <m:oMath>
+                <m:sSub>
+                  <m:sSubPr>
+                    <m:ctrlPr>
+                      <w:rPr>
+                        <w:rFonts w:ascii="Cambria Math" w:eastAsia="MS Mincho" w:hAnsi="Cambria Math"/>
+                        <w:i/>
+                      </w:rPr>
+                    </m:ctrlPr>
+                  </m:sSubPr>
+                  <m:e>
+                    <m:r>
+                      <w:rPr>
+                        <w:rFonts w:ascii="Cambria Math" w:eastAsia="MS Mincho" w:hAnsi="Cambria Math"/>
+                      </w:rPr>
+                      <m:t>E</m:t>
+                    </m:r>
+                  </m:e>
+                  <m:sub>
+                    <m:r>
+                      <w:rPr>
+                        <w:rFonts w:ascii="Cambria Math" w:eastAsia="MS Mincho" w:hAnsi="Cambria Math"/>
+                      </w:rPr>
+                      <m:t>s</m:t>
+                    </m:r>
+                  </m:sub>
+                </m:sSub>
+                <m:r>
+                  <w:rPr>
+                    <w:rFonts w:ascii="Cambria Math" w:eastAsia="MS Mincho" w:hAnsi="Cambria Math"/>
+                  </w:rPr>
+                  <m:t>=</m:t>
+                </m:r>
+                <m:nary>
+                  <m:naryPr>
+                    <m:chr m:val="∑"/>
+                    <m:limLoc m:val="undOvr"/>
+                    <m:ctrlPr>
+                      <w:rPr>
+                        <w:rFonts w:ascii="Cambria Math" w:eastAsia="MS Mincho" w:hAnsi="Cambria Math"/>
+                        <w:i/>
+                      </w:rPr>
+                    </m:ctrlPr>
+                  </m:naryPr>
+                  <m:sub>
+                    <m:r>
+                      <w:rPr>
+                        <w:rFonts w:ascii="Cambria Math" w:eastAsia="MS Mincho" w:hAnsi="Cambria Math"/>
+                      </w:rPr>
+                      <m:t>n=0</m:t>
+                    </m:r>
+                  </m:sub>
+                  <m:sup>
+                    <m:r>
+                      <w:rPr>
+                        <w:rFonts w:ascii="Cambria Math" w:eastAsia="MS Mincho" w:hAnsi="Cambria Math"/>
+                      </w:rPr>
+                      <m:t>N-1</m:t>
+                    </m:r>
+                  </m:sup>
+                  <m:e>
+                    <m:sSub>
+                      <m:sSubPr>
+                        <m:ctrlPr>
+                          <w:rPr>
+                            <w:rFonts w:ascii="Cambria Math" w:eastAsia="MS Mincho" w:hAnsi="Cambria Math"/>
+                            <w:i/>
+                          </w:rPr>
+                        </m:ctrlPr>
+                      </m:sSubPr>
+                      <m:e>
+                        <m:r>
+                          <w:rPr>
+                            <w:rFonts w:ascii="Cambria Math" w:eastAsia="MS Mincho" w:hAnsi="Cambria Math"/>
+                          </w:rPr>
+                          <m:t>V</m:t>
+                        </m:r>
+                      </m:e>
+                      <m:sub>
+                        <m:r>
+                          <w:rPr>
+                            <w:rFonts w:ascii="Cambria Math" w:eastAsia="MS Mincho" w:hAnsi="Cambria Math"/>
+                          </w:rPr>
+                          <m:t>n</m:t>
+                        </m:r>
+                      </m:sub>
+                    </m:sSub>
+                    <m:sSub>
+                      <m:sSubPr>
+                        <m:ctrlPr>
+                          <w:rPr>
+                            <w:rFonts w:ascii="Cambria Math" w:eastAsia="MS Mincho" w:hAnsi="Cambria Math"/>
+                            <w:i/>
+                          </w:rPr>
+                        </m:ctrlPr>
+                      </m:sSubPr>
+                      <m:e>
+                        <m:r>
+                          <w:rPr>
+                            <w:rFonts w:ascii="Cambria Math" w:eastAsia="MS Mincho" w:hAnsi="Cambria Math"/>
+                          </w:rPr>
+                          <m:t>I</m:t>
+                        </m:r>
+                      </m:e>
+                      <m:sub>
+                        <m:r>
+                          <w:rPr>
+                            <w:rFonts w:ascii="Cambria Math" w:eastAsia="MS Mincho" w:hAnsi="Cambria Math"/>
+                          </w:rPr>
+                          <m:t>n</m:t>
+                        </m:r>
+                      </m:sub>
+                    </m:sSub>
+                    <m:sSub>
+                      <m:sSubPr>
+                        <m:ctrlPr>
+                          <w:rPr>
+                            <w:rFonts w:ascii="Cambria Math" w:eastAsia="MS Mincho" w:hAnsi="Cambria Math"/>
+                            <w:i/>
+                          </w:rPr>
+                        </m:ctrlPr>
+                      </m:sSubPr>
+                      <m:e>
+                        <m:r>
+                          <w:rPr>
+                            <w:rFonts w:ascii="Cambria Math" w:eastAsia="MS Mincho" w:hAnsi="Cambria Math"/>
+                          </w:rPr>
+                          <m:t>T</m:t>
+                        </m:r>
+                      </m:e>
+                      <m:sub>
+                        <m:r>
+                          <w:rPr>
+                            <w:rFonts w:ascii="Cambria Math" w:eastAsia="MS Mincho" w:hAnsi="Cambria Math"/>
+                          </w:rPr>
+                          <m:t>s</m:t>
+                        </m:r>
+                      </m:sub>
+                    </m:sSub>
+                  </m:e>
+                </m:nary>
+              </m:oMath>
+            </m:oMathPara>
+          </w:p>
+        </w:tc>
+        <w:tc>
+          <w:tcPr>
+            <w:tcW w:w="183" w:type="pct"/>
+            <w:vAlign w:val="center"/>
+          </w:tcPr>
+          <w:p>
+            <w:pPr>
+              <w:pStyle w:val="BodyText"/>
+              <w:spacing w:line="240" w:lineRule="auto"/>
+              <w:ind w:firstLine="0"/>
+              <w:jc w:val="center"/>
+            </w:pPr>
+            <w:bookmarkStart w:id="7" w:name="_Ref401552133"/>
+            <w:r>
+              <w:t>(</w:t>
+            </w:r>
+            <w:fldSimple w:instr=" SEQ Equation \* ARABIC ">
+              <w:r>
+                <w:rPr>
+                  <w:noProof/>
+                </w:rPr>
+                <w:t>5</w:t>
+              </w:r>
+            </w:fldSimple>
+            <w:r>
+              <w:rPr>
+                <w:noProof/>
+              </w:rPr>
+              <w:t>)</w:t>
+            </w:r>
+            <w:bookmarkEnd w:id="7"/>
+          </w:p>
+        </w:tc>
+      </w:tr>
+      <w:tr>
+        <w:tc>
+          <w:tcPr>
+            <w:tcW w:w="4817" w:type="pct"/>
+            <w:vAlign w:val="center"/>
+          </w:tcPr>
+          <w:p>
+            <w:pPr>
+              <w:pStyle w:val="BodyText"/>
+              <w:spacing w:line="240" w:lineRule="auto"/>
+              <w:ind w:firstLine="0"/>
+              <w:jc w:val="center"/>
+              <w:rPr>
+                <w:i/>
+              </w:rPr>
+            </w:pPr>
+            <m:oMathPara>
+              <m:oMath>
+                <m:sSub>
+                  <m:sSubPr>
+                    <m:ctrlPr>
+                      <w:rPr>
+                        <w:rFonts w:ascii="Cambria Math" w:eastAsia="MS Mincho" w:hAnsi="Cambria Math"/>
+                        <w:i/>
+                      </w:rPr>
+                    </m:ctrlPr>
+                  </m:sSubPr>
+                  <m:e>
+                    <m:r>
+                      <w:rPr>
+                        <w:rFonts w:ascii="Cambria Math" w:eastAsia="MS Mincho" w:hAnsi="Cambria Math"/>
+                      </w:rPr>
+                      <m:t>E</m:t>
+                    </m:r>
+                  </m:e>
+                  <m:sub>
+                    <m:r>
+                      <w:rPr>
+                        <w:rFonts w:ascii="Cambria Math" w:eastAsia="MS Mincho" w:hAnsi="Cambria Math"/>
+                      </w:rPr>
+                      <m:t>total</m:t>
+                    </m:r>
+                  </m:sub>
+                </m:sSub>
+                <m:r>
+                  <w:rPr>
+                    <w:rFonts w:ascii="Cambria Math" w:eastAsia="MS Mincho" w:hAnsi="Cambria Math"/>
+                  </w:rPr>
+                  <m:t>=</m:t>
+                </m:r>
+                <m:nary>
+                  <m:naryPr>
+                    <m:chr m:val="∑"/>
+                    <m:limLoc m:val="undOvr"/>
+                    <m:ctrlPr>
+                      <w:rPr>
+                        <w:rFonts w:ascii="Cambria Math" w:eastAsia="MS Mincho" w:hAnsi="Cambria Math"/>
+                        <w:i/>
+                      </w:rPr>
+                    </m:ctrlPr>
+                  </m:naryPr>
+                  <m:sub>
+                    <m:sSub>
+                      <m:sSubPr>
+                        <m:ctrlPr>
+                          <w:rPr>
+                            <w:rFonts w:ascii="Cambria Math" w:eastAsia="MS Mincho" w:hAnsi="Cambria Math"/>
+                            <w:i/>
+                          </w:rPr>
+                        </m:ctrlPr>
+                      </m:sSubPr>
+                      <m:e>
+                        <m:r>
+                          <w:rPr>
+                            <w:rFonts w:ascii="Cambria Math" w:eastAsia="MS Mincho" w:hAnsi="Cambria Math"/>
+                          </w:rPr>
+                          <m:t>S</m:t>
+                        </m:r>
+                      </m:e>
+                      <m:sub>
+                        <m:r>
+                          <w:rPr>
+                            <w:rFonts w:ascii="Cambria Math" w:eastAsia="MS Mincho" w:hAnsi="Cambria Math"/>
+                          </w:rPr>
+                          <m:t>0</m:t>
+                        </m:r>
+                      </m:sub>
+                    </m:sSub>
+                  </m:sub>
+                  <m:sup>
+                    <m:sSub>
+                      <m:sSubPr>
+                        <m:ctrlPr>
+                          <w:rPr>
+                            <w:rFonts w:ascii="Cambria Math" w:eastAsia="MS Mincho" w:hAnsi="Cambria Math"/>
+                            <w:i/>
+                          </w:rPr>
+                        </m:ctrlPr>
+                      </m:sSubPr>
+                      <m:e>
+                        <m:r>
+                          <w:rPr>
+                            <w:rFonts w:ascii="Cambria Math" w:eastAsia="MS Mincho" w:hAnsi="Cambria Math"/>
+                          </w:rPr>
+                          <m:t>S</m:t>
+                        </m:r>
+                      </m:e>
+                      <m:sub>
+                        <m:r>
+                          <w:rPr>
+                            <w:rFonts w:ascii="Cambria Math" w:eastAsia="MS Mincho" w:hAnsi="Cambria Math"/>
+                          </w:rPr>
+                          <m:t>n-1</m:t>
+                        </m:r>
+                      </m:sub>
+                    </m:sSub>
+                  </m:sup>
+                  <m:e>
+                    <m:sSub>
+                      <m:sSubPr>
+                        <m:ctrlPr>
+                          <w:rPr>
+                            <w:rFonts w:ascii="Cambria Math" w:eastAsia="MS Mincho" w:hAnsi="Cambria Math"/>
+                            <w:i/>
+                          </w:rPr>
+                        </m:ctrlPr>
+                      </m:sSubPr>
+                      <m:e>
+                        <m:r>
+                          <w:rPr>
+                            <w:rFonts w:ascii="Cambria Math" w:eastAsia="MS Mincho" w:hAnsi="Cambria Math"/>
+                          </w:rPr>
+                          <m:t>E</m:t>
+                        </m:r>
+                      </m:e>
+                      <m:sub>
+                        <m:r>
+                          <w:rPr>
+                            <w:rFonts w:ascii="Cambria Math" w:eastAsia="MS Mincho" w:hAnsi="Cambria Math"/>
+                          </w:rPr>
+                          <m:t>s</m:t>
+                        </m:r>
+                      </m:sub>
+                    </m:sSub>
+                  </m:e>
+                </m:nary>
+              </m:oMath>
+            </m:oMathPara>
+          </w:p>
+        </w:tc>
+        <w:tc>
+          <w:tcPr>
+            <w:tcW w:w="183" w:type="pct"/>
+            <w:vAlign w:val="center"/>
+          </w:tcPr>
+          <w:p>
+            <w:pPr>
+              <w:pStyle w:val="BodyText"/>
+              <w:spacing w:line="240" w:lineRule="auto"/>
+              <w:ind w:firstLine="0"/>
+              <w:jc w:val="center"/>
+            </w:pPr>
+            <w:bookmarkStart w:id="8" w:name="_Ref401590536"/>
+            <w:r>
+              <w:t>(</w:t>
+            </w:r>
+            <w:fldSimple w:instr=" SEQ Equation \* ARABIC ">
+              <w:r>
+                <w:rPr>
+                  <w:noProof/>
+                </w:rPr>
+                <w:t>6</w:t>
+              </w:r>
+            </w:fldSimple>
+            <w:r>
+              <w:rPr>
+                <w:noProof/>
+              </w:rPr>
+              <w:t>)</w:t>
+            </w:r>
+            <w:bookmarkEnd w:id="8"/>
+          </w:p>
+        </w:tc>
+      </w:tr>
+    </w:tbl>
+    <w:p>
+      <w:pPr>
+        <w:pStyle w:val="BodyText"/>
+      </w:pPr>
     </w:p>
     <w:p>
       <w:pPr>
@@ -1287,6 +3650,7 @@
         <w:rPr>
           <w:noProof/>
         </w:rPr>
+        <w:lastRenderedPageBreak/>
         <w:drawing>
           <wp:inline distT="0" distB="0" distL="0" distR="0" wp14:anchorId="12EEB4C2" wp14:editId="14E7B968">
             <wp:extent cx="2976132" cy="1958909"/>
@@ -1339,11 +3703,7 @@
         <w:pStyle w:val="BodyText"/>
       </w:pPr>
       <w:r>
-        <w:t xml:space="preserve">PACER-C is the most basic method to determine in real time if an operation has completed and may also be prone to false positives in some cases. There are many more advanced algorithms that can suit the purpose such as a multi-layer perceptron that is used in neural networks. It is notable however, that reducing the complexity of the detector is very important so that the algorithm can ensure that it is maintaining pace with incoming samples. Naturally, more </w:t>
-      </w:r>
-      <w:r>
-        <w:lastRenderedPageBreak/>
-        <w:t>complex algorithms could be accommodated by a more powerful host microcontroller.</w:t>
+        <w:t>PACER-C is the most basic method to determine in real time if an operation has completed and may also be prone to false positives in some cases. There are many more advanced algorithms that can suit the purpose such as a multi-layer perceptron that is used in neural networks. It is notable however, that reducing the complexity of the detector is very important so that the algorithm can ensure that it is maintaining pace with incoming samples. Naturally, more complex algorithms could be accommodated by a more powerful host microcontroller.</w:t>
       </w:r>
     </w:p>
     <w:p>
@@ -1467,24 +3827,14 @@
       <w:r>
         <w:t xml:space="preserve">Figure </w:t>
       </w:r>
-      <w:r>
-        <w:fldChar w:fldCharType="begin"/>
-      </w:r>
-      <w:r>
-        <w:instrText xml:space="preserve"> SEQ Figure \* ARABIC </w:instrText>
-      </w:r>
-      <w:r>
-        <w:fldChar w:fldCharType="separate"/>
-      </w:r>
-      <w:r>
-        <w:rPr>
-          <w:noProof/>
-        </w:rPr>
-        <w:t>4</w:t>
-      </w:r>
-      <w:r>
-        <w:fldChar w:fldCharType="end"/>
-      </w:r>
+      <w:fldSimple w:instr=" SEQ Figure \* ARABIC ">
+        <w:r>
+          <w:rPr>
+            <w:noProof/>
+          </w:rPr>
+          <w:t>4</w:t>
+        </w:r>
+      </w:fldSimple>
       <w:r>
         <w:t>: PRIME (Precise Real-Time In-Circuit Micro-EMS)</w:t>
       </w:r>
@@ -1514,10 +3864,7 @@
         <w:pStyle w:val="BodyText"/>
       </w:pPr>
       <w:r>
-        <w:t xml:space="preserve">Recall that when implementing IODVS, that the host MCU and peripheral devices are placed on different voltage domains throughout the course of the voltage-independent state. Because of this, it is not possible for the MCU to poll </w:t>
-      </w:r>
-      <w:r>
-        <w:t>the peripheral device for operation completion. Polling is also shown to be a rather costly operation in and of itself. Without the ability to communicate to the peripheral device, PACER uses other methods to best judge operation completeness.</w:t>
+        <w:t>Recall that when implementing IODVS, that the host MCU and peripheral devices are placed on different voltage domains throughout the course of the voltage-independent state. Because of this, it is not possible for the MCU to poll the peripheral device for operation completion. Polling is also shown to be a rather costly operation in and of itself. Without the ability to communicate to the peripheral device, PACER uses other methods to best judge operation completeness.</w:t>
       </w:r>
     </w:p>
     <w:p>
@@ -1552,6 +3899,7 @@
         <w:rPr>
           <w:noProof/>
         </w:rPr>
+        <w:lastRenderedPageBreak/>
         <w:drawing>
           <wp:inline distT="0" distB="0" distL="0" distR="0" wp14:anchorId="5E0550D1" wp14:editId="531C59FB">
             <wp:extent cx="3086100" cy="1555115"/>
@@ -1604,24 +3952,14 @@
       <w:r>
         <w:t xml:space="preserve">Figure </w:t>
       </w:r>
-      <w:r>
-        <w:fldChar w:fldCharType="begin"/>
-      </w:r>
-      <w:r>
-        <w:instrText xml:space="preserve"> SEQ Figure \* ARABIC </w:instrText>
-      </w:r>
-      <w:r>
-        <w:fldChar w:fldCharType="separate"/>
-      </w:r>
-      <w:r>
-        <w:rPr>
-          <w:noProof/>
-        </w:rPr>
-        <w:t>5</w:t>
-      </w:r>
-      <w:r>
-        <w:fldChar w:fldCharType="end"/>
-      </w:r>
+      <w:fldSimple w:instr=" SEQ Figure \* ARABIC ">
+        <w:r>
+          <w:rPr>
+            <w:noProof/>
+          </w:rPr>
+          <w:t>5</w:t>
+        </w:r>
+      </w:fldSimple>
       <w:r>
         <w:t>: ASDM300F (Adjustable Step-Down Module with Feedback)</w:t>
       </w:r>
@@ -1664,7 +4002,6 @@
         <w:rPr>
           <w:noProof/>
         </w:rPr>
-        <w:lastRenderedPageBreak/>
         <w:drawing>
           <wp:inline distT="0" distB="0" distL="0" distR="0" wp14:anchorId="481738D5" wp14:editId="25E4C21F">
             <wp:extent cx="3086100" cy="1799590"/>
@@ -1713,24 +4050,14 @@
       <w:r>
         <w:t xml:space="preserve">Figure </w:t>
       </w:r>
-      <w:r>
-        <w:fldChar w:fldCharType="begin"/>
-      </w:r>
-      <w:r>
-        <w:instrText xml:space="preserve"> SEQ Figure \* ARABIC </w:instrText>
-      </w:r>
-      <w:r>
-        <w:fldChar w:fldCharType="separate"/>
-      </w:r>
-      <w:r>
-        <w:rPr>
-          <w:noProof/>
-        </w:rPr>
-        <w:t>6</w:t>
-      </w:r>
-      <w:r>
-        <w:fldChar w:fldCharType="end"/>
-      </w:r>
+      <w:fldSimple w:instr=" SEQ Figure \* ARABIC ">
+        <w:r>
+          <w:rPr>
+            <w:noProof/>
+          </w:rPr>
+          <w:t>6</w:t>
+        </w:r>
+      </w:fldSimple>
       <w:r>
         <w:t>: PPS-330D Peripheral Power Switch with Disconnect</w:t>
       </w:r>
@@ -1902,20 +4229,43 @@
       <w:pPr>
         <w:pStyle w:val="Caption"/>
       </w:pPr>
-      <w:bookmarkStart w:id="1" w:name="_Ref489708042"/>
+      <w:bookmarkStart w:id="9" w:name="_Ref489708042"/>
       <w:r>
         <w:t xml:space="preserve">Figure </w:t>
       </w:r>
+      <w:fldSimple w:instr=" SEQ Figure \* ARABIC ">
+        <w:r>
+          <w:rPr>
+            <w:noProof/>
+          </w:rPr>
+          <w:t>7</w:t>
+        </w:r>
+      </w:fldSimple>
+      <w:bookmarkEnd w:id="9"/>
+      <w:r>
+        <w:t>: EEPROM Write Cycle Using IODVS and PACER-T</w:t>
+      </w:r>
+    </w:p>
+    <w:p>
+      <w:pPr>
+        <w:pStyle w:val="BodyText"/>
+      </w:pPr>
+      <w:r>
+        <w:t xml:space="preserve">As can be inferred from the current profile, the EEPROM write operation appears to complete at approximately the 5ms mark of </w:t>
+      </w:r>
       <w:r>
         <w:fldChar w:fldCharType="begin"/>
       </w:r>
       <w:r>
-        <w:instrText xml:space="preserve"> SEQ Figure \* ARABIC </w:instrText>
+        <w:instrText xml:space="preserve"> REF _Ref489708042 \h </w:instrText>
       </w:r>
       <w:r>
         <w:fldChar w:fldCharType="separate"/>
       </w:r>
       <w:r>
+        <w:t xml:space="preserve">Figure </w:t>
+      </w:r>
+      <w:r>
         <w:rPr>
           <w:noProof/>
         </w:rPr>
@@ -1924,9 +4274,8 @@
       <w:r>
         <w:fldChar w:fldCharType="end"/>
       </w:r>
-      <w:bookmarkEnd w:id="1"/>
-      <w:r>
-        <w:t>: EEPROM Write Cycle Using IODVS and PACER-T</w:t>
+      <w:r>
+        <w:t xml:space="preserve"> instead of the 6.5ms mark as is specified by the manufacturer. After applying the PACER-T algorithm, it is indeed true that the operation was complete at the 5ms mark, thus reducing the wait latency by 30%. </w:t>
       </w:r>
     </w:p>
     <w:p>
@@ -1934,76 +4283,45 @@
         <w:pStyle w:val="BodyText"/>
       </w:pPr>
       <w:r>
-        <w:t xml:space="preserve">As can be inferred from the current profile, the EEPROM write operation appears to complete at approximately the 5ms mark of </w:t>
-      </w:r>
-      <w:r>
-        <w:fldChar w:fldCharType="begin"/>
-      </w:r>
-      <w:r>
-        <w:instrText xml:space="preserve"> REF _Ref489708042 \h </w:instrText>
-      </w:r>
-      <w:r>
-        <w:fldChar w:fldCharType="separate"/>
-      </w:r>
-      <w:r>
-        <w:t xml:space="preserve">Figure </w:t>
-      </w:r>
+        <w:t>The PACER-E and PACER-C algorithms were also successful in identifying activity completion. The two algorithms do require additional computation to integrate or otherwise observe the current profile and therefore PACER-T is the best choice in this application, given identical performance.</w:t>
+      </w:r>
+    </w:p>
+    <w:p>
+      <w:pPr>
+        <w:pStyle w:val="Heading2"/>
+      </w:pPr>
+      <w:r>
+        <w:t>Numonyx M25PX16 NOR Serial Flash</w:t>
+      </w:r>
+    </w:p>
+    <w:p>
+      <w:pPr>
+        <w:pStyle w:val="BodyText"/>
+      </w:pPr>
+      <w:r>
+        <w:t xml:space="preserve">NOR </w:t>
+      </w:r>
+      <w:r>
+        <w:t>flash modules sacrifice byte-wise modification for overall capacity. In this fashion, the M25PX16 presents 16MBits of capacity in a small package, but the host must erase sub-sectors of flash (4K) to enable writes to pages of flash (128B). To perform a read-modify-write operation, one must read the contents of a sub-sector, modify the contents locally, erase the sub-sector in flash and finally write the modified contents back to the flash on a page-by-page basis.</w:t>
+      </w:r>
+    </w:p>
+    <w:p>
+      <w:pPr>
+        <w:pStyle w:val="BodyText"/>
+      </w:pPr>
+      <w:r>
+        <w:t>Both the sub-sector erase and page write have a worst-case mandatory wait period specified by the manufacturer.</w:t>
+      </w:r>
+    </w:p>
+    <w:p>
+      <w:pPr>
+        <w:pStyle w:val="BodyText"/>
+      </w:pPr>
       <w:r>
         <w:rPr>
           <w:noProof/>
         </w:rPr>
-        <w:t>7</w:t>
-      </w:r>
-      <w:r>
-        <w:fldChar w:fldCharType="end"/>
-      </w:r>
-      <w:r>
-        <w:t xml:space="preserve"> instead of the 6.5ms mark as is specified by the manufacturer. After applying the PACER-T algorithm, it is indeed true that the operation was complete at the 5ms mark, thus reducing the wait latency by 30%. </w:t>
-      </w:r>
-    </w:p>
-    <w:p>
-      <w:pPr>
-        <w:pStyle w:val="BodyText"/>
-      </w:pPr>
-      <w:r>
-        <w:t>The PACER-E and PACER-C algorithms were also successful in identifying activity completion. The two algorithms do require additional computation to integrate or otherwise observe the current profile and therefore PACER-T is the best choice in this application, given identical performance.</w:t>
-      </w:r>
-    </w:p>
-    <w:p>
-      <w:pPr>
-        <w:pStyle w:val="Heading2"/>
-      </w:pPr>
-      <w:r>
-        <w:t>Numonyx M25PX16 NOR Serial Flash</w:t>
-      </w:r>
-    </w:p>
-    <w:p>
-      <w:pPr>
-        <w:pStyle w:val="BodyText"/>
-      </w:pPr>
-      <w:r>
-        <w:t xml:space="preserve">NOR </w:t>
-      </w:r>
-      <w:r>
-        <w:t>flash modules sacrifice byte-wise modification for overall capacity. In this fashion, the M25PX16 presents 16MBits of capacity in a small package, but the host must erase sub-sectors of flash (4K) to enable writes to pages of flash (128B). To perform a read-modify-write operation, one must read the contents of a sub-sector, modify the contents locally, erase the sub-sector in flash and finally write the modified contents back to the flash on a page-by-page basis.</w:t>
-      </w:r>
-    </w:p>
-    <w:p>
-      <w:pPr>
-        <w:pStyle w:val="BodyText"/>
-      </w:pPr>
-      <w:r>
-        <w:t>Both the sub-sector erase and page write have a worst-case mandatory wait period specified by the manufacturer.</w:t>
-      </w:r>
-    </w:p>
-    <w:p>
-      <w:pPr>
-        <w:pStyle w:val="BodyText"/>
-      </w:pPr>
-      <w:r>
-        <w:rPr>
-          <w:noProof/>
-        </w:rPr>
+        <w:lastRenderedPageBreak/>
         <w:drawing>
           <wp:inline distT="0" distB="0" distL="0" distR="0" wp14:anchorId="6B25F706" wp14:editId="2A828F7A">
             <wp:extent cx="3086100" cy="2316072"/>
@@ -2063,7 +4381,6 @@
         <w:rPr>
           <w:noProof/>
         </w:rPr>
-        <w:lastRenderedPageBreak/>
         <w:drawing>
           <wp:inline distT="0" distB="0" distL="0" distR="0" wp14:anchorId="40561234" wp14:editId="41052C42">
             <wp:extent cx="3086100" cy="2317637"/>
@@ -2121,24 +4438,14 @@
       <w:r>
         <w:t xml:space="preserve">Figure </w:t>
       </w:r>
-      <w:r>
-        <w:fldChar w:fldCharType="begin"/>
-      </w:r>
-      <w:r>
-        <w:instrText xml:space="preserve"> SEQ Figure \* ARABIC </w:instrText>
-      </w:r>
-      <w:r>
-        <w:fldChar w:fldCharType="separate"/>
-      </w:r>
-      <w:r>
-        <w:rPr>
-          <w:noProof/>
-        </w:rPr>
-        <w:t>8</w:t>
-      </w:r>
-      <w:r>
-        <w:fldChar w:fldCharType="end"/>
-      </w:r>
+      <w:fldSimple w:instr=" SEQ Figure \* ARABIC ">
+        <w:r>
+          <w:rPr>
+            <w:noProof/>
+          </w:rPr>
+          <w:t>8</w:t>
+        </w:r>
+      </w:fldSimple>
       <w:r>
         <w:t>: NOR Serial Flash Write Cycle Using IODVS and PACER-T</w:t>
       </w:r>
@@ -2351,13 +4658,7 @@
               <w:t>Write</w:t>
             </w:r>
             <w:r>
-              <w:t xml:space="preserve"> (</w:t>
-            </w:r>
-            <w:r>
-              <w:t>256B</w:t>
-            </w:r>
-            <w:r>
-              <w:t>)</w:t>
+              <w:t xml:space="preserve"> (256B)</w:t>
             </w:r>
           </w:p>
         </w:tc>
@@ -2583,29 +4884,19 @@
       <w:pPr>
         <w:pStyle w:val="Caption"/>
       </w:pPr>
-      <w:bookmarkStart w:id="2" w:name="_Ref490318605"/>
+      <w:bookmarkStart w:id="10" w:name="_Ref490318605"/>
       <w:r>
         <w:t xml:space="preserve">Figure </w:t>
       </w:r>
-      <w:r>
-        <w:fldChar w:fldCharType="begin"/>
-      </w:r>
-      <w:r>
-        <w:instrText xml:space="preserve"> SEQ Figure \* ARABIC </w:instrText>
-      </w:r>
-      <w:r>
-        <w:fldChar w:fldCharType="separate"/>
-      </w:r>
-      <w:r>
-        <w:rPr>
-          <w:noProof/>
-        </w:rPr>
-        <w:t>9</w:t>
-      </w:r>
-      <w:r>
-        <w:fldChar w:fldCharType="end"/>
-      </w:r>
-      <w:bookmarkEnd w:id="2"/>
+      <w:fldSimple w:instr=" SEQ Figure \* ARABIC ">
+        <w:r>
+          <w:rPr>
+            <w:noProof/>
+          </w:rPr>
+          <w:t>9</w:t>
+        </w:r>
+      </w:fldSimple>
+      <w:bookmarkEnd w:id="10"/>
       <w:r>
         <w:t>: NAND Serial Flash Write Cycle Using IODVS and PACER-T</w:t>
       </w:r>
@@ -2679,6 +4970,9 @@
         <w:ind w:firstLine="0"/>
       </w:pPr>
       <w:r>
+        <w:rPr>
+          <w:noProof/>
+        </w:rPr>
         <w:drawing>
           <wp:inline distT="0" distB="0" distL="0" distR="0" wp14:anchorId="10609093" wp14:editId="63971777">
             <wp:extent cx="3086100" cy="2314474"/>
@@ -2736,24 +5030,14 @@
       <w:r>
         <w:t xml:space="preserve">Figure </w:t>
       </w:r>
-      <w:r>
-        <w:fldChar w:fldCharType="begin"/>
-      </w:r>
-      <w:r>
-        <w:instrText xml:space="preserve"> SEQ Figure \* ARABIC </w:instrText>
-      </w:r>
-      <w:r>
-        <w:fldChar w:fldCharType="separate"/>
-      </w:r>
-      <w:r>
-        <w:rPr>
-          <w:noProof/>
-        </w:rPr>
-        <w:t>10</w:t>
-      </w:r>
-      <w:r>
-        <w:fldChar w:fldCharType="end"/>
-      </w:r>
+      <w:fldSimple w:instr=" SEQ Figure \* ARABIC ">
+        <w:r>
+          <w:rPr>
+            <w:noProof/>
+          </w:rPr>
+          <w:t>10</w:t>
+        </w:r>
+      </w:fldSimple>
       <w:r>
         <w:t>: A Micro-SD Card Cache Miss and a Cache Hit</w:t>
       </w:r>
@@ -4519,13 +6803,7 @@
                               <w:t xml:space="preserve">We suggest that you use a text box to insert a graphic </w:t>
                             </w:r>
                             <w:r>
-                              <w:t>(ideally 300 dpi</w:t>
-                            </w:r>
-                            <w:r>
-                              <w:t>)</w:t>
-                            </w:r>
-                            <w:r>
-                              <w:t>, with all fonts embedded)</w:t>
+                              <w:t>(ideally 300 dpi), with all fonts embedded)</w:t>
                             </w:r>
                             <w:r>
                               <w:t xml:space="preserve"> because, in an MSW document, this method is somewhat more stable than directly inserting a picture.</w:t>
@@ -4536,10 +6814,7 @@
                               <w:pStyle w:val="BodyText"/>
                             </w:pPr>
                             <w:r>
-                              <w:t xml:space="preserve">To have non-visible rules on your frame, use the MSWord pull-down menu, select </w:t>
-                            </w:r>
-                            <w:r>
-                              <w:t>Format &gt; Borders and Shading &gt; Select “None”.</w:t>
+                              <w:t>To have non-visible rules on your frame, use the MSWord pull-down menu, select Format &gt; Borders and Shading &gt; Select “None”.</w:t>
                             </w:r>
                           </w:p>
                         </w:txbxContent>
@@ -4561,7 +6836,7 @@
           </mc:Choice>
           <mc:Fallback>
             <w:pict>
-              <v:shape id="Text Box 2" o:spid="_x0000_s1027" type="#_x0000_t202" style="position:absolute;left:0;text-align:left;margin-left:0;margin-top:12.7pt;width:252pt;height:112.25pt;z-index:-251658752;visibility:visible;mso-wrap-style:square;mso-width-percent:0;mso-height-percent:0;mso-wrap-distance-left:9pt;mso-wrap-distance-top:0;mso-wrap-distance-right:9pt;mso-wrap-distance-bottom:0;mso-position-horizontal:absolute;mso-position-horizontal-relative:text;mso-position-vertical:absolute;mso-position-vertical-relative:text;mso-width-percent:0;mso-height-percent:0;mso-width-relative:page;mso-height-relative:page;v-text-anchor:top" o:gfxdata="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">
+              <v:shape id="Text Box 2" o:spid="_x0000_s1028" type="#_x0000_t202" style="position:absolute;left:0;text-align:left;margin-left:0;margin-top:12.7pt;width:252pt;height:112.25pt;z-index:-251658752;visibility:visible;mso-wrap-style:square;mso-width-percent:0;mso-height-percent:0;mso-wrap-distance-left:9pt;mso-wrap-distance-top:0;mso-wrap-distance-right:9pt;mso-wrap-distance-bottom:0;mso-position-horizontal:absolute;mso-position-horizontal-relative:text;mso-position-vertical:absolute;mso-position-vertical-relative:text;mso-width-percent:0;mso-height-percent:0;mso-width-relative:page;mso-height-relative:page;v-text-anchor:top" o:gfxdata="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">
                 <v:textbox inset=",10.8pt">
                   <w:txbxContent>
                     <w:p>
@@ -4572,13 +6847,7 @@
                         <w:t xml:space="preserve">We suggest that you use a text box to insert a graphic </w:t>
                       </w:r>
                       <w:r>
-                        <w:t>(ideally 300 dpi</w:t>
-                      </w:r>
-                      <w:r>
-                        <w:t>)</w:t>
-                      </w:r>
-                      <w:r>
-                        <w:t>, with all fonts embedded)</w:t>
+                        <w:t>(ideally 300 dpi), with all fonts embedded)</w:t>
                       </w:r>
                       <w:r>
                         <w:t xml:space="preserve"> because, in an MSW document, this method is somewhat more stable than directly inserting a picture.</w:t>
@@ -4589,10 +6858,7 @@
                         <w:pStyle w:val="BodyText"/>
                       </w:pPr>
                       <w:r>
-                        <w:t xml:space="preserve">To have non-visible rules on your frame, use the MSWord pull-down menu, select </w:t>
-                      </w:r>
-                      <w:r>
-                        <w:t>Format &gt; Borders and Shading &gt; Select “None”.</w:t>
+                        <w:t>To have non-visible rules on your frame, use the MSWord pull-down menu, select Format &gt; Borders and Shading &gt; Select “None”.</w:t>
                       </w:r>
                     </w:p>
                   </w:txbxContent>
@@ -6027,6 +8293,119 @@
     </w:lvl>
   </w:abstractNum>
   <w:abstractNum w:abstractNumId="6" w15:restartNumberingAfterBreak="0">
+    <w:nsid w:val="647A6377"/>
+    <w:multiLevelType w:val="hybridMultilevel"/>
+    <w:tmpl w:val="406A803C"/>
+    <w:lvl w:ilvl="0" w:tplc="04090001">
+      <w:start w:val="1"/>
+      <w:numFmt w:val="bullet"/>
+      <w:lvlText w:val=""/>
+      <w:lvlJc w:val="left"/>
+      <w:pPr>
+        <w:ind w:left="720" w:hanging="360"/>
+      </w:pPr>
+      <w:rPr>
+        <w:rFonts w:ascii="Symbol" w:hAnsi="Symbol" w:hint="default"/>
+      </w:rPr>
+    </w:lvl>
+    <w:lvl w:ilvl="1" w:tplc="04090003">
+      <w:start w:val="1"/>
+      <w:numFmt w:val="bullet"/>
+      <w:lvlText w:val="o"/>
+      <w:lvlJc w:val="left"/>
+      <w:pPr>
+        <w:ind w:left="1440" w:hanging="360"/>
+      </w:pPr>
+      <w:rPr>
+        <w:rFonts w:ascii="Courier New" w:hAnsi="Courier New" w:cs="Courier New" w:hint="default"/>
+      </w:rPr>
+    </w:lvl>
+    <w:lvl w:ilvl="2" w:tplc="04090005">
+      <w:start w:val="1"/>
+      <w:numFmt w:val="bullet"/>
+      <w:lvlText w:val=""/>
+      <w:lvlJc w:val="left"/>
+      <w:pPr>
+        <w:ind w:left="2160" w:hanging="360"/>
+      </w:pPr>
+      <w:rPr>
+        <w:rFonts w:ascii="Wingdings" w:hAnsi="Wingdings" w:hint="default"/>
+      </w:rPr>
+    </w:lvl>
+    <w:lvl w:ilvl="3" w:tplc="04090001">
+      <w:start w:val="1"/>
+      <w:numFmt w:val="bullet"/>
+      <w:lvlText w:val=""/>
+      <w:lvlJc w:val="left"/>
+      <w:pPr>
+        <w:ind w:left="2880" w:hanging="360"/>
+      </w:pPr>
+      <w:rPr>
+        <w:rFonts w:ascii="Symbol" w:hAnsi="Symbol" w:hint="default"/>
+      </w:rPr>
+    </w:lvl>
+    <w:lvl w:ilvl="4" w:tplc="04090003" w:tentative="1">
+      <w:start w:val="1"/>
+      <w:numFmt w:val="bullet"/>
+      <w:lvlText w:val="o"/>
+      <w:lvlJc w:val="left"/>
+      <w:pPr>
+        <w:ind w:left="3600" w:hanging="360"/>
+      </w:pPr>
+      <w:rPr>
+        <w:rFonts w:ascii="Courier New" w:hAnsi="Courier New" w:cs="Courier New" w:hint="default"/>
+      </w:rPr>
+    </w:lvl>
+    <w:lvl w:ilvl="5" w:tplc="04090005" w:tentative="1">
+      <w:start w:val="1"/>
+      <w:numFmt w:val="bullet"/>
+      <w:lvlText w:val=""/>
+      <w:lvlJc w:val="left"/>
+      <w:pPr>
+        <w:ind w:left="4320" w:hanging="360"/>
+      </w:pPr>
+      <w:rPr>
+        <w:rFonts w:ascii="Wingdings" w:hAnsi="Wingdings" w:hint="default"/>
+      </w:rPr>
+    </w:lvl>
+    <w:lvl w:ilvl="6" w:tplc="04090001" w:tentative="1">
+      <w:start w:val="1"/>
+      <w:numFmt w:val="bullet"/>
+      <w:lvlText w:val=""/>
+      <w:lvlJc w:val="left"/>
+      <w:pPr>
+        <w:ind w:left="5040" w:hanging="360"/>
+      </w:pPr>
+      <w:rPr>
+        <w:rFonts w:ascii="Symbol" w:hAnsi="Symbol" w:hint="default"/>
+      </w:rPr>
+    </w:lvl>
+    <w:lvl w:ilvl="7" w:tplc="04090003" w:tentative="1">
+      <w:start w:val="1"/>
+      <w:numFmt w:val="bullet"/>
+      <w:lvlText w:val="o"/>
+      <w:lvlJc w:val="left"/>
+      <w:pPr>
+        <w:ind w:left="5760" w:hanging="360"/>
+      </w:pPr>
+      <w:rPr>
+        <w:rFonts w:ascii="Courier New" w:hAnsi="Courier New" w:cs="Courier New" w:hint="default"/>
+      </w:rPr>
+    </w:lvl>
+    <w:lvl w:ilvl="8" w:tplc="04090005" w:tentative="1">
+      <w:start w:val="1"/>
+      <w:numFmt w:val="bullet"/>
+      <w:lvlText w:val=""/>
+      <w:lvlJc w:val="left"/>
+      <w:pPr>
+        <w:ind w:left="6480" w:hanging="360"/>
+      </w:pPr>
+      <w:rPr>
+        <w:rFonts w:ascii="Wingdings" w:hAnsi="Wingdings" w:hint="default"/>
+      </w:rPr>
+    </w:lvl>
+  </w:abstractNum>
+  <w:abstractNum w:abstractNumId="7" w15:restartNumberingAfterBreak="0">
     <w:nsid w:val="6C402C58"/>
     <w:multiLevelType w:val="hybridMultilevel"/>
     <w:tmpl w:val="F1F87D58"/>
@@ -6173,7 +8552,7 @@
       </w:rPr>
     </w:lvl>
   </w:abstractNum>
-  <w:abstractNum w:abstractNumId="7" w15:restartNumberingAfterBreak="0">
+  <w:abstractNum w:abstractNumId="8" w15:restartNumberingAfterBreak="0">
     <w:nsid w:val="6CD32DA8"/>
     <w:multiLevelType w:val="singleLevel"/>
     <w:tmpl w:val="166470C2"/>
@@ -6203,7 +8582,7 @@
     <w:abstractNumId w:val="2"/>
   </w:num>
   <w:num w:numId="2">
-    <w:abstractNumId w:val="6"/>
+    <w:abstractNumId w:val="7"/>
   </w:num>
   <w:num w:numId="3">
     <w:abstractNumId w:val="1"/>
@@ -6224,13 +8603,16 @@
     <w:abstractNumId w:val="5"/>
   </w:num>
   <w:num w:numId="9">
-    <w:abstractNumId w:val="7"/>
+    <w:abstractNumId w:val="8"/>
   </w:num>
   <w:num w:numId="10">
     <w:abstractNumId w:val="3"/>
   </w:num>
   <w:num w:numId="11">
     <w:abstractNumId w:val="0"/>
+  </w:num>
+  <w:num w:numId="12">
+    <w:abstractNumId w:val="6"/>
   </w:num>
 </w:numbering>
 </file>
@@ -6310,6 +8692,7 @@
     <w:lsdException w:name="Table Web 1" w:semiHidden="1" w:unhideWhenUsed="1"/>
     <w:lsdException w:name="Table Web 2" w:semiHidden="1" w:unhideWhenUsed="1"/>
     <w:lsdException w:name="Table Web 3" w:semiHidden="1" w:unhideWhenUsed="1"/>
+    <w:lsdException w:name="Table Grid" w:uiPriority="59"/>
     <w:lsdException w:name="Table Theme" w:semiHidden="1" w:unhideWhenUsed="1"/>
     <w:lsdException w:name="Placeholder Text" w:semiHidden="1" w:uiPriority="99" w:unhideWhenUsed="1"/>
     <w:lsdException w:name="No Spacing" w:uiPriority="99" w:qFormat="1"/>
@@ -6934,6 +9317,7 @@
   <w:style w:type="table" w:styleId="TableGrid">
     <w:name w:val="Table Grid"/>
     <w:basedOn w:val="TableNormal"/>
+    <w:uiPriority w:val="59"/>
     <w:rsid w:val="000348F7"/>
     <w:tblPr>
       <w:tblBorders>
@@ -7261,7 +9645,7 @@
         </b:NameList>
       </b:Author>
     </b:Author>
-    <b:RefOrder>2</b:RefOrder>
+    <b:RefOrder>5</b:RefOrder>
   </b:Source>
   <b:Source>
     <b:Tag>Sad15</b:Tag>
@@ -7296,7 +9680,7 @@
     <b:Title>Online self adjusting progressive age monitoring of timing variations</b:Title>
     <b:Year>2015</b:Year>
     <b:ConferenceName>10th International Conference on Design &amp; Technology of Integrated Systems in Nanoscale Era (DTIS)</b:ConferenceName>
-    <b:RefOrder>3</b:RefOrder>
+    <b:RefOrder>6</b:RefOrder>
   </b:Source>
   <b:Source>
     <b:Tag>Ett81</b:Tag>
@@ -7316,7 +9700,7 @@
     <b:Title>Adaptive Estimatation of Time Delays in Sampled Data Systems</b:Title>
     <b:Year>1981</b:Year>
     <b:ConferenceName>IEEE Transactions on Acoustics Speech and Signal Processing</b:ConferenceName>
-    <b:RefOrder>4</b:RefOrder>
+    <b:RefOrder>7</b:RefOrder>
   </b:Source>
   <b:Source>
     <b:Tag>Tar12</b:Tag>
@@ -7336,7 +9720,7 @@
     <b:Title>Efficient I/O Scheduling with Accurately Estimated Disk Drive Latencies</b:Title>
     <b:Year>2012</b:Year>
     <b:ConferenceName>The Proceedings of OSPERT 2012</b:ConferenceName>
-    <b:RefOrder>5</b:RefOrder>
+    <b:RefOrder>8</b:RefOrder>
   </b:Source>
   <b:Source>
     <b:Tag>Moo15</b:Tag>
@@ -7358,7 +9742,7 @@
     </b:Author>
     <b:Pages>70-77</b:Pages>
     <b:ConferenceName>2015 IEEE 3rd International Conference on Cyber-Physical Systems, Networks, and Applications</b:ConferenceName>
-    <b:RefOrder>1</b:RefOrder>
+    <b:RefOrder>4</b:RefOrder>
   </b:Source>
   <b:Source>
     <b:Tag>Mac13</b:Tag>
@@ -7397,7 +9781,7 @@
       </b:Author>
     </b:Author>
     <b:ConferenceName>Electric Vehicle Symposium and Exhibition (EVS27)</b:ConferenceName>
-    <b:RefOrder>6</b:RefOrder>
+    <b:RefOrder>9</b:RefOrder>
   </b:Source>
   <b:Source>
     <b:Tag>Mah15</b:Tag>
@@ -7424,7 +9808,7 @@
     <b:Title>Power analysis attack: A vulnerability to smart card security</b:Title>
     <b:Year>2015</b:Year>
     <b:ConferenceName>International Conference on Signal Processing And Communication Engineering Systems (SPACES)</b:ConferenceName>
-    <b:RefOrder>7</b:RefOrder>
+    <b:RefOrder>10</b:RefOrder>
   </b:Source>
   <b:Source>
     <b:Tag>Pet14</b:Tag>
@@ -7451,13 +9835,87 @@
     <b:Title>Differential power analysis attack on ARM based AES implementation without explicit synchronization</b:Title>
     <b:Year>2014</b:Year>
     <b:ConferenceName>Radioelektronika 2014 24th International Conference</b:ConferenceName>
-    <b:RefOrder>8</b:RefOrder>
+    <b:RefOrder>11</b:RefOrder>
+  </b:Source>
+  <b:Source>
+    <b:Tag>Bro03</b:Tag>
+    <b:SourceType>ConferenceProceedings</b:SourceType>
+    <b:Guid>{B34F23EC-557A-48A4-93A8-693FC378F1F4}</b:Guid>
+    <b:Author>
+      <b:Author>
+        <b:NameList>
+          <b:Person>
+            <b:Last>Brock</b:Last>
+            <b:First>B.</b:First>
+          </b:Person>
+          <b:Person>
+            <b:Last>Rajamani</b:Last>
+            <b:First>K.</b:First>
+          </b:Person>
+        </b:NameList>
+      </b:Author>
+    </b:Author>
+    <b:Title>Dynamic power management for embedded systems [SOC design]</b:Title>
+    <b:Pages>416-419</b:Pages>
+    <b:Year>2003</b:Year>
+    <b:ConferenceName>SOC Conference, 2003. Proceedings. IEEE International [Systems-on-Chip]</b:ConferenceName>
+    <b:RefOrder>1</b:RefOrder>
+  </b:Source>
+  <b:Source>
+    <b:Tag>Dar12</b:Tag>
+    <b:SourceType>JournalArticle</b:SourceType>
+    <b:Guid>{7CB1B432-6183-42CE-A5A5-4CE165C216D2}</b:Guid>
+    <b:Author>
+      <b:Author>
+        <b:NameList>
+          <b:Person>
+            <b:Last>Dargie</b:Last>
+            <b:First>Waltenegus</b:First>
+          </b:Person>
+        </b:NameList>
+      </b:Author>
+    </b:Author>
+    <b:Title>Dynamic Power Management in Wireless Sensor Networks: State-of-the-Art</b:Title>
+    <b:Year>2012</b:Year>
+    <b:JournalName>IEEE Sensors Journal</b:JournalName>
+    <b:Pages>1518 - 1528</b:Pages>
+    <b:Volume>12</b:Volume>
+    <b:Issue>5</b:Issue>
+    <b:RefOrder>3</b:RefOrder>
+  </b:Source>
+  <b:Source>
+    <b:Tag>Kum08</b:Tag>
+    <b:SourceType>ConferenceProceedings</b:SourceType>
+    <b:Guid>{CEAC2A3D-B652-4409-A720-00A47F282C02}</b:Guid>
+    <b:Author>
+      <b:Author>
+        <b:NameList>
+          <b:Person>
+            <b:Last>Kumar</b:Last>
+            <b:First>C.M.</b:First>
+          </b:Person>
+          <b:Person>
+            <b:Last>Sindhwani</b:Last>
+            <b:First>M.</b:First>
+          </b:Person>
+          <b:Person>
+            <b:Last>Srikanthan</b:Last>
+            <b:First>T.</b:First>
+          </b:Person>
+        </b:NameList>
+      </b:Author>
+    </b:Author>
+    <b:Title>Profile-based technique for Dynamic Power Management in embedded systems</b:Title>
+    <b:Pages>1-3</b:Pages>
+    <b:Year>2008</b:Year>
+    <b:ConferenceName>Electronic Design, 2008. ICED 2008. International Conference on</b:ConferenceName>
+    <b:RefOrder>2</b:RefOrder>
   </b:Source>
 </b:Sources>
 </file>
 
 <file path=customXml/itemProps1.xml><?xml version="1.0" encoding="utf-8"?>
-<ds:datastoreItem xmlns:ds="http://schemas.openxmlformats.org/officeDocument/2006/customXml" ds:itemID="{AE17AD9F-D42B-4A4D-84EF-367A10C8B040}">
+<ds:datastoreItem xmlns:ds="http://schemas.openxmlformats.org/officeDocument/2006/customXml" ds:itemID="{2877E1A2-8EB6-4AF8-92FE-880052AE0402}">
   <ds:schemaRefs>
     <ds:schemaRef ds:uri="http://schemas.openxmlformats.org/officeDocument/2006/bibliography"/>
   </ds:schemaRefs>

</xml_diff>